<commit_message>
88. Retrieving many items from the database
</commit_message>
<xml_diff>
--- a/notas.docx
+++ b/notas.docx
@@ -10,7 +10,7 @@
         <w:tblLook w:val="04A0" w:firstRow="1" w:lastRow="0" w:firstColumn="1" w:lastColumn="0" w:noHBand="0" w:noVBand="1"/>
       </w:tblPr>
       <w:tblGrid>
-        <w:gridCol w:w="12950"/>
+        <w:gridCol w:w="13176"/>
       </w:tblGrid>
       <w:tr>
         <w:tc>
@@ -1700,7 +1700,6 @@
               <w:rPr>
                 <w:noProof/>
               </w:rPr>
-              <w:lastRenderedPageBreak/>
               <w:drawing>
                 <wp:inline distT="0" distB="0" distL="0" distR="0" wp14:anchorId="350B01B9" wp14:editId="024DDA05">
                   <wp:extent cx="7763958" cy="1971950"/>
@@ -1761,7 +1760,7 @@
         <w:tblLook w:val="04A0" w:firstRow="1" w:lastRow="0" w:firstColumn="1" w:lastColumn="0" w:noHBand="0" w:noVBand="1"/>
       </w:tblPr>
       <w:tblGrid>
-        <w:gridCol w:w="12950"/>
+        <w:gridCol w:w="13176"/>
       </w:tblGrid>
       <w:tr>
         <w:tc>
@@ -2052,7 +2051,6 @@
               <w:rPr>
                 <w:noProof/>
               </w:rPr>
-              <w:lastRenderedPageBreak/>
               <w:drawing>
                 <wp:inline distT="0" distB="0" distL="0" distR="0" wp14:anchorId="33A742BA" wp14:editId="32B7A194">
                   <wp:extent cx="6801799" cy="4058216"/>
@@ -2311,7 +2309,9 @@
           </w:tcPr>
           <w:p>
             <w:r>
-              <w:lastRenderedPageBreak/>
+              <w:rPr>
+                <w:noProof/>
+              </w:rPr>
               <w:drawing>
                 <wp:inline distT="0" distB="0" distL="0" distR="0" wp14:anchorId="13E727EC" wp14:editId="25F33C70">
                   <wp:extent cx="7887383" cy="4099915"/>
@@ -2361,7 +2361,7 @@
         <w:tblLook w:val="04A0" w:firstRow="1" w:lastRow="0" w:firstColumn="1" w:lastColumn="0" w:noHBand="0" w:noVBand="1"/>
       </w:tblPr>
       <w:tblGrid>
-        <w:gridCol w:w="12950"/>
+        <w:gridCol w:w="13176"/>
       </w:tblGrid>
       <w:tr>
         <w:tc>
@@ -2723,6 +2723,9 @@
               <w:spacing w:line="343" w:lineRule="atLeast"/>
             </w:pPr>
             <w:r>
+              <w:rPr>
+                <w:noProof/>
+              </w:rPr>
               <w:drawing>
                 <wp:inline distT="0" distB="0" distL="0" distR="0" wp14:anchorId="4891124A" wp14:editId="0077770E">
                   <wp:extent cx="8229600" cy="4237355"/>
@@ -2814,7 +2817,6 @@
               <w:spacing w:line="343" w:lineRule="atLeast"/>
             </w:pPr>
             <w:r>
-              <w:lastRenderedPageBreak/>
               <w:t>If statement use User.Find_by_username to check if username exist</w:t>
             </w:r>
           </w:p>
@@ -2823,6 +2825,9 @@
               <w:spacing w:line="343" w:lineRule="atLeast"/>
             </w:pPr>
             <w:r>
+              <w:rPr>
+                <w:noProof/>
+              </w:rPr>
               <w:drawing>
                 <wp:inline distT="0" distB="0" distL="0" distR="0" wp14:anchorId="5633AEEC" wp14:editId="17CA7C56">
                   <wp:extent cx="6401355" cy="5052498"/>
@@ -2893,10 +2898,736 @@
       </w:r>
     </w:p>
     <w:p/>
+    <w:p>
+      <w:r>
+        <w:t>83. Retrieving our Item resources from a database</w:t>
+      </w:r>
+    </w:p>
+    <w:tbl>
+      <w:tblPr>
+        <w:tblStyle w:val="TableGrid"/>
+        <w:tblW w:w="0" w:type="auto"/>
+        <w:tblLook w:val="04A0" w:firstRow="1" w:lastRow="0" w:firstColumn="1" w:lastColumn="0" w:noHBand="0" w:noVBand="1"/>
+      </w:tblPr>
+      <w:tblGrid>
+        <w:gridCol w:w="13176"/>
+      </w:tblGrid>
+      <w:tr>
+        <w:tc>
+          <w:tcPr>
+            <w:tcW w:w="12950" w:type="dxa"/>
+          </w:tcPr>
+          <w:p>
+            <w:r>
+              <w:t>Create items table and add test items</w:t>
+            </w:r>
+          </w:p>
+          <w:p>
+            <w:r>
+              <w:lastRenderedPageBreak/>
+              <w:drawing>
+                <wp:inline distT="0" distB="0" distL="0" distR="0" wp14:anchorId="7B4B1DAA" wp14:editId="0BBE0729">
+                  <wp:extent cx="8229600" cy="3637280"/>
+                  <wp:effectExtent l="0" t="0" r="0" b="1270"/>
+                  <wp:docPr id="17" name="Picture 17"/>
+                  <wp:cNvGraphicFramePr>
+                    <a:graphicFrameLocks xmlns:a="http://schemas.openxmlformats.org/drawingml/2006/main" noChangeAspect="1"/>
+                  </wp:cNvGraphicFramePr>
+                  <a:graphic xmlns:a="http://schemas.openxmlformats.org/drawingml/2006/main">
+                    <a:graphicData uri="http://schemas.openxmlformats.org/drawingml/2006/picture">
+                      <pic:pic xmlns:pic="http://schemas.openxmlformats.org/drawingml/2006/picture">
+                        <pic:nvPicPr>
+                          <pic:cNvPr id="1" name=""/>
+                          <pic:cNvPicPr/>
+                        </pic:nvPicPr>
+                        <pic:blipFill>
+                          <a:blip r:embed="rId36"/>
+                          <a:stretch>
+                            <a:fillRect/>
+                          </a:stretch>
+                        </pic:blipFill>
+                        <pic:spPr>
+                          <a:xfrm>
+                            <a:off x="0" y="0"/>
+                            <a:ext cx="8229600" cy="3637280"/>
+                          </a:xfrm>
+                          <a:prstGeom prst="rect">
+                            <a:avLst/>
+                          </a:prstGeom>
+                        </pic:spPr>
+                      </pic:pic>
+                    </a:graphicData>
+                  </a:graphic>
+                </wp:inline>
+              </w:drawing>
+            </w:r>
+          </w:p>
+        </w:tc>
+      </w:tr>
+      <w:tr>
+        <w:tc>
+          <w:tcPr>
+            <w:tcW w:w="12950" w:type="dxa"/>
+          </w:tcPr>
+          <w:p>
+            <w:r>
+              <w:lastRenderedPageBreak/>
+              <w:t>Move class Item and Items from app.py to a new file item.py and import dependencies</w:t>
+            </w:r>
+            <w:r>
+              <w:t xml:space="preserve"> and update it to connect to database</w:t>
+            </w:r>
+          </w:p>
+          <w:p>
+            <w:r>
+              <w:drawing>
+                <wp:inline distT="0" distB="0" distL="0" distR="0" wp14:anchorId="616FECC2" wp14:editId="1DDAC11F">
+                  <wp:extent cx="8229600" cy="5228590"/>
+                  <wp:effectExtent l="0" t="0" r="0" b="0"/>
+                  <wp:docPr id="20" name="Picture 20"/>
+                  <wp:cNvGraphicFramePr>
+                    <a:graphicFrameLocks xmlns:a="http://schemas.openxmlformats.org/drawingml/2006/main" noChangeAspect="1"/>
+                  </wp:cNvGraphicFramePr>
+                  <a:graphic xmlns:a="http://schemas.openxmlformats.org/drawingml/2006/main">
+                    <a:graphicData uri="http://schemas.openxmlformats.org/drawingml/2006/picture">
+                      <pic:pic xmlns:pic="http://schemas.openxmlformats.org/drawingml/2006/picture">
+                        <pic:nvPicPr>
+                          <pic:cNvPr id="1" name=""/>
+                          <pic:cNvPicPr/>
+                        </pic:nvPicPr>
+                        <pic:blipFill>
+                          <a:blip r:embed="rId37"/>
+                          <a:stretch>
+                            <a:fillRect/>
+                          </a:stretch>
+                        </pic:blipFill>
+                        <pic:spPr>
+                          <a:xfrm>
+                            <a:off x="0" y="0"/>
+                            <a:ext cx="8229600" cy="5228590"/>
+                          </a:xfrm>
+                          <a:prstGeom prst="rect">
+                            <a:avLst/>
+                          </a:prstGeom>
+                        </pic:spPr>
+                      </pic:pic>
+                    </a:graphicData>
+                  </a:graphic>
+                </wp:inline>
+              </w:drawing>
+            </w:r>
+          </w:p>
+        </w:tc>
+      </w:tr>
+      <w:tr>
+        <w:tc>
+          <w:tcPr>
+            <w:tcW w:w="12950" w:type="dxa"/>
+          </w:tcPr>
+          <w:p>
+            <w:r>
+              <w:t>Remove imports required for classes moved to item.py</w:t>
+            </w:r>
+          </w:p>
+          <w:p>
+            <w:r>
+              <w:t>And import item.py and the classes</w:t>
+            </w:r>
+          </w:p>
+          <w:p>
+            <w:r>
+              <w:drawing>
+                <wp:inline distT="0" distB="0" distL="0" distR="0" wp14:anchorId="15582847" wp14:editId="720DF48C">
+                  <wp:extent cx="8229600" cy="3961130"/>
+                  <wp:effectExtent l="0" t="0" r="0" b="1270"/>
+                  <wp:docPr id="27" name="Picture 27"/>
+                  <wp:cNvGraphicFramePr>
+                    <a:graphicFrameLocks xmlns:a="http://schemas.openxmlformats.org/drawingml/2006/main" noChangeAspect="1"/>
+                  </wp:cNvGraphicFramePr>
+                  <a:graphic xmlns:a="http://schemas.openxmlformats.org/drawingml/2006/main">
+                    <a:graphicData uri="http://schemas.openxmlformats.org/drawingml/2006/picture">
+                      <pic:pic xmlns:pic="http://schemas.openxmlformats.org/drawingml/2006/picture">
+                        <pic:nvPicPr>
+                          <pic:cNvPr id="1" name=""/>
+                          <pic:cNvPicPr/>
+                        </pic:nvPicPr>
+                        <pic:blipFill>
+                          <a:blip r:embed="rId38"/>
+                          <a:stretch>
+                            <a:fillRect/>
+                          </a:stretch>
+                        </pic:blipFill>
+                        <pic:spPr>
+                          <a:xfrm>
+                            <a:off x="0" y="0"/>
+                            <a:ext cx="8229600" cy="3961130"/>
+                          </a:xfrm>
+                          <a:prstGeom prst="rect">
+                            <a:avLst/>
+                          </a:prstGeom>
+                        </pic:spPr>
+                      </pic:pic>
+                    </a:graphicData>
+                  </a:graphic>
+                </wp:inline>
+              </w:drawing>
+            </w:r>
+          </w:p>
+        </w:tc>
+      </w:tr>
+      <w:tr>
+        <w:tc>
+          <w:tcPr>
+            <w:tcW w:w="12950" w:type="dxa"/>
+          </w:tcPr>
+          <w:p>
+            <w:r>
+              <w:t>I have issue on postman due to find_by_id quantity of arguments, so I remove None argument inside User.find_by_id and leave only user_id</w:t>
+            </w:r>
+          </w:p>
+          <w:p>
+            <w:r>
+              <w:lastRenderedPageBreak/>
+              <w:drawing>
+                <wp:inline distT="0" distB="0" distL="0" distR="0" wp14:anchorId="204319D2" wp14:editId="49425EE3">
+                  <wp:extent cx="6039693" cy="3362794"/>
+                  <wp:effectExtent l="0" t="0" r="0" b="9525"/>
+                  <wp:docPr id="35" name="Picture 35"/>
+                  <wp:cNvGraphicFramePr>
+                    <a:graphicFrameLocks xmlns:a="http://schemas.openxmlformats.org/drawingml/2006/main" noChangeAspect="1"/>
+                  </wp:cNvGraphicFramePr>
+                  <a:graphic xmlns:a="http://schemas.openxmlformats.org/drawingml/2006/main">
+                    <a:graphicData uri="http://schemas.openxmlformats.org/drawingml/2006/picture">
+                      <pic:pic xmlns:pic="http://schemas.openxmlformats.org/drawingml/2006/picture">
+                        <pic:nvPicPr>
+                          <pic:cNvPr id="1" name=""/>
+                          <pic:cNvPicPr/>
+                        </pic:nvPicPr>
+                        <pic:blipFill>
+                          <a:blip r:embed="rId39"/>
+                          <a:stretch>
+                            <a:fillRect/>
+                          </a:stretch>
+                        </pic:blipFill>
+                        <pic:spPr>
+                          <a:xfrm>
+                            <a:off x="0" y="0"/>
+                            <a:ext cx="6039693" cy="3362794"/>
+                          </a:xfrm>
+                          <a:prstGeom prst="rect">
+                            <a:avLst/>
+                          </a:prstGeom>
+                        </pic:spPr>
+                      </pic:pic>
+                    </a:graphicData>
+                  </a:graphic>
+                </wp:inline>
+              </w:drawing>
+            </w:r>
+          </w:p>
+        </w:tc>
+      </w:tr>
+    </w:tbl>
+    <w:p/>
+    <w:p/>
+    <w:p>
+      <w:pPr>
+        <w:rPr>
+          <w:rFonts w:ascii="Segoe UI" w:hAnsi="Segoe UI" w:cs="Segoe UI"/>
+          <w:color w:val="14171C"/>
+          <w:sz w:val="21"/>
+          <w:szCs w:val="21"/>
+          <w:shd w:val="clear" w:color="auto" w:fill="E6F2F5"/>
+        </w:rPr>
+      </w:pPr>
+      <w:r>
+        <w:rPr>
+          <w:rFonts w:ascii="Segoe UI" w:hAnsi="Segoe UI" w:cs="Segoe UI"/>
+          <w:color w:val="14171C"/>
+          <w:sz w:val="21"/>
+          <w:szCs w:val="21"/>
+          <w:shd w:val="clear" w:color="auto" w:fill="E6F2F5"/>
+        </w:rPr>
+        <w:t>84. Writing our Item resources to a</w:t>
+      </w:r>
+      <w:r>
+        <w:rPr>
+          <w:rFonts w:ascii="Segoe UI" w:hAnsi="Segoe UI" w:cs="Segoe UI"/>
+          <w:color w:val="14171C"/>
+          <w:sz w:val="21"/>
+          <w:szCs w:val="21"/>
+        </w:rPr>
+        <w:br/>
+      </w:r>
+      <w:r>
+        <w:rPr>
+          <w:rFonts w:ascii="Segoe UI" w:hAnsi="Segoe UI" w:cs="Segoe UI"/>
+          <w:color w:val="14171C"/>
+          <w:sz w:val="21"/>
+          <w:szCs w:val="21"/>
+          <w:shd w:val="clear" w:color="auto" w:fill="E6F2F5"/>
+        </w:rPr>
+        <w:t>database</w:t>
+      </w:r>
+    </w:p>
+    <w:p>
+      <w:pPr>
+        <w:rPr>
+          <w:rFonts w:ascii="Segoe UI" w:hAnsi="Segoe UI" w:cs="Segoe UI"/>
+          <w:color w:val="14171C"/>
+          <w:sz w:val="21"/>
+          <w:szCs w:val="21"/>
+          <w:shd w:val="clear" w:color="auto" w:fill="E6F2F5"/>
+        </w:rPr>
+      </w:pPr>
+    </w:p>
+    <w:tbl>
+      <w:tblPr>
+        <w:tblStyle w:val="GridTable4-Accent1"/>
+        <w:tblW w:w="14400" w:type="dxa"/>
+        <w:tblCellMar>
+          <w:left w:w="720" w:type="dxa"/>
+          <w:right w:w="115" w:type="dxa"/>
+        </w:tblCellMar>
+        <w:tblLook w:val="0480" w:firstRow="0" w:lastRow="0" w:firstColumn="1" w:lastColumn="0" w:noHBand="0" w:noVBand="1"/>
+      </w:tblPr>
+      <w:tblGrid>
+        <w:gridCol w:w="15235"/>
+      </w:tblGrid>
+      <w:tr>
+        <w:trPr>
+          <w:cnfStyle w:val="000000100000" w:firstRow="0" w:lastRow="0" w:firstColumn="0" w:lastColumn="0" w:oddVBand="0" w:evenVBand="0" w:oddHBand="1" w:evenHBand="0" w:firstRowFirstColumn="0" w:firstRowLastColumn="0" w:lastRowFirstColumn="0" w:lastRowLastColumn="0"/>
+        </w:trPr>
+        <w:tc>
+          <w:tcPr>
+            <w:cnfStyle w:val="001000000000" w:firstRow="0" w:lastRow="0" w:firstColumn="1" w:lastColumn="0" w:oddVBand="0" w:evenVBand="0" w:oddHBand="0" w:evenHBand="0" w:firstRowFirstColumn="0" w:firstRowLastColumn="0" w:lastRowFirstColumn="0" w:lastRowLastColumn="0"/>
+            <w:tcW w:w="14400" w:type="dxa"/>
+          </w:tcPr>
+          <w:p>
+            <w:r>
+              <w:t>Since we updating the code to use database, we need to update the class Item</w:t>
+            </w:r>
+          </w:p>
+          <w:p/>
+          <w:p>
+            <w:r>
+              <w:t>Update function post for class Item to self.find_by_name(name)</w:t>
+            </w:r>
+          </w:p>
+          <w:p>
+            <w:r>
+              <w:t>Create find_by_name and move the code that connect to databasefrom get function to this function self.find_by_name</w:t>
+            </w:r>
+          </w:p>
+          <w:p>
+            <w:r>
+              <w:t>Since get requires jwt token, but post not, we need to create @classmethod for find_by_name</w:t>
+            </w:r>
+          </w:p>
+          <w:p>
+            <w:r>
+              <w:t>Update the get function</w:t>
+            </w:r>
+          </w:p>
+          <w:p/>
+          <w:p>
+            <w:r>
+              <w:drawing>
+                <wp:inline distT="0" distB="0" distL="0" distR="0" wp14:anchorId="154D5ACF" wp14:editId="53A16594">
+                  <wp:extent cx="6878010" cy="6468378"/>
+                  <wp:effectExtent l="0" t="0" r="0" b="8890"/>
+                  <wp:docPr id="36" name="Picture 36"/>
+                  <wp:cNvGraphicFramePr>
+                    <a:graphicFrameLocks xmlns:a="http://schemas.openxmlformats.org/drawingml/2006/main" noChangeAspect="1"/>
+                  </wp:cNvGraphicFramePr>
+                  <a:graphic xmlns:a="http://schemas.openxmlformats.org/drawingml/2006/main">
+                    <a:graphicData uri="http://schemas.openxmlformats.org/drawingml/2006/picture">
+                      <pic:pic xmlns:pic="http://schemas.openxmlformats.org/drawingml/2006/picture">
+                        <pic:nvPicPr>
+                          <pic:cNvPr id="1" name=""/>
+                          <pic:cNvPicPr/>
+                        </pic:nvPicPr>
+                        <pic:blipFill>
+                          <a:blip r:embed="rId40"/>
+                          <a:stretch>
+                            <a:fillRect/>
+                          </a:stretch>
+                        </pic:blipFill>
+                        <pic:spPr>
+                          <a:xfrm>
+                            <a:off x="0" y="0"/>
+                            <a:ext cx="6878010" cy="6468378"/>
+                          </a:xfrm>
+                          <a:prstGeom prst="rect">
+                            <a:avLst/>
+                          </a:prstGeom>
+                        </pic:spPr>
+                      </pic:pic>
+                    </a:graphicData>
+                  </a:graphic>
+                </wp:inline>
+              </w:drawing>
+            </w:r>
+          </w:p>
+        </w:tc>
+      </w:tr>
+      <w:tr>
+        <w:tc>
+          <w:tcPr>
+            <w:cnfStyle w:val="001000000000" w:firstRow="0" w:lastRow="0" w:firstColumn="1" w:lastColumn="0" w:oddVBand="0" w:evenVBand="0" w:oddHBand="0" w:evenHBand="0" w:firstRowFirstColumn="0" w:firstRowLastColumn="0" w:lastRowFirstColumn="0" w:lastRowLastColumn="0"/>
+            <w:tcW w:w="14400" w:type="dxa"/>
+          </w:tcPr>
+          <w:p>
+            <w:r>
+              <w:t>Update post to connect to database</w:t>
+            </w:r>
+          </w:p>
+          <w:p>
+            <w:r>
+              <w:lastRenderedPageBreak/>
+              <w:drawing>
+                <wp:inline distT="0" distB="0" distL="0" distR="0" wp14:anchorId="1CF699B0" wp14:editId="3B72AD0F">
+                  <wp:extent cx="8229600" cy="2441575"/>
+                  <wp:effectExtent l="0" t="0" r="0" b="0"/>
+                  <wp:docPr id="37" name="Picture 37"/>
+                  <wp:cNvGraphicFramePr>
+                    <a:graphicFrameLocks xmlns:a="http://schemas.openxmlformats.org/drawingml/2006/main" noChangeAspect="1"/>
+                  </wp:cNvGraphicFramePr>
+                  <a:graphic xmlns:a="http://schemas.openxmlformats.org/drawingml/2006/main">
+                    <a:graphicData uri="http://schemas.openxmlformats.org/drawingml/2006/picture">
+                      <pic:pic xmlns:pic="http://schemas.openxmlformats.org/drawingml/2006/picture">
+                        <pic:nvPicPr>
+                          <pic:cNvPr id="1" name=""/>
+                          <pic:cNvPicPr/>
+                        </pic:nvPicPr>
+                        <pic:blipFill>
+                          <a:blip r:embed="rId41"/>
+                          <a:stretch>
+                            <a:fillRect/>
+                          </a:stretch>
+                        </pic:blipFill>
+                        <pic:spPr>
+                          <a:xfrm>
+                            <a:off x="0" y="0"/>
+                            <a:ext cx="8229600" cy="2441575"/>
+                          </a:xfrm>
+                          <a:prstGeom prst="rect">
+                            <a:avLst/>
+                          </a:prstGeom>
+                        </pic:spPr>
+                      </pic:pic>
+                    </a:graphicData>
+                  </a:graphic>
+                </wp:inline>
+              </w:drawing>
+            </w:r>
+          </w:p>
+        </w:tc>
+      </w:tr>
+      <w:tr>
+        <w:trPr>
+          <w:cnfStyle w:val="000000100000" w:firstRow="0" w:lastRow="0" w:firstColumn="0" w:lastColumn="0" w:oddVBand="0" w:evenVBand="0" w:oddHBand="1" w:evenHBand="0" w:firstRowFirstColumn="0" w:firstRowLastColumn="0" w:lastRowFirstColumn="0" w:lastRowLastColumn="0"/>
+        </w:trPr>
+        <w:tc>
+          <w:tcPr>
+            <w:cnfStyle w:val="001000000000" w:firstRow="0" w:lastRow="0" w:firstColumn="1" w:lastColumn="0" w:oddVBand="0" w:evenVBand="0" w:oddHBand="0" w:evenHBand="0" w:firstRowFirstColumn="0" w:firstRowLastColumn="0" w:lastRowFirstColumn="0" w:lastRowLastColumn="0"/>
+            <w:tcW w:w="14400" w:type="dxa"/>
+          </w:tcPr>
+          <w:p>
+            <w:r>
+              <w:lastRenderedPageBreak/>
+              <w:t xml:space="preserve">Update </w:t>
+            </w:r>
+            <w:r>
+              <w:t>delete</w:t>
+            </w:r>
+            <w:r>
+              <w:t xml:space="preserve"> to connect to database</w:t>
+            </w:r>
+          </w:p>
+          <w:p>
+            <w:r>
+              <w:drawing>
+                <wp:inline distT="0" distB="0" distL="0" distR="0" wp14:anchorId="5D19A4EA" wp14:editId="3BD8879D">
+                  <wp:extent cx="6630325" cy="2257740"/>
+                  <wp:effectExtent l="0" t="0" r="0" b="9525"/>
+                  <wp:docPr id="38" name="Picture 38"/>
+                  <wp:cNvGraphicFramePr>
+                    <a:graphicFrameLocks xmlns:a="http://schemas.openxmlformats.org/drawingml/2006/main" noChangeAspect="1"/>
+                  </wp:cNvGraphicFramePr>
+                  <a:graphic xmlns:a="http://schemas.openxmlformats.org/drawingml/2006/main">
+                    <a:graphicData uri="http://schemas.openxmlformats.org/drawingml/2006/picture">
+                      <pic:pic xmlns:pic="http://schemas.openxmlformats.org/drawingml/2006/picture">
+                        <pic:nvPicPr>
+                          <pic:cNvPr id="1" name=""/>
+                          <pic:cNvPicPr/>
+                        </pic:nvPicPr>
+                        <pic:blipFill>
+                          <a:blip r:embed="rId42"/>
+                          <a:stretch>
+                            <a:fillRect/>
+                          </a:stretch>
+                        </pic:blipFill>
+                        <pic:spPr>
+                          <a:xfrm>
+                            <a:off x="0" y="0"/>
+                            <a:ext cx="6630325" cy="2257740"/>
+                          </a:xfrm>
+                          <a:prstGeom prst="rect">
+                            <a:avLst/>
+                          </a:prstGeom>
+                        </pic:spPr>
+                      </pic:pic>
+                    </a:graphicData>
+                  </a:graphic>
+                </wp:inline>
+              </w:drawing>
+            </w:r>
+          </w:p>
+        </w:tc>
+      </w:tr>
+      <w:tr>
+        <w:tc>
+          <w:tcPr>
+            <w:cnfStyle w:val="001000000000" w:firstRow="0" w:lastRow="0" w:firstColumn="1" w:lastColumn="0" w:oddVBand="0" w:evenVBand="0" w:oddHBand="0" w:evenHBand="0" w:firstRowFirstColumn="0" w:firstRowLastColumn="0" w:lastRowFirstColumn="0" w:lastRowLastColumn="0"/>
+            <w:tcW w:w="14400" w:type="dxa"/>
+          </w:tcPr>
+          <w:p>
+            <w:r>
+              <w:t>Update PUT and create @classmetho</w:t>
+            </w:r>
+            <w:r>
+              <w:t>d</w:t>
+            </w:r>
+            <w:r>
+              <w:t xml:space="preserve"> for update function</w:t>
+            </w:r>
+          </w:p>
+          <w:p>
+            <w:r>
+              <w:drawing>
+                <wp:inline distT="0" distB="0" distL="0" distR="0" wp14:anchorId="6F1E78E5" wp14:editId="7F10D2B0">
+                  <wp:extent cx="8229600" cy="5203190"/>
+                  <wp:effectExtent l="0" t="0" r="0" b="0"/>
+                  <wp:docPr id="39" name="Picture 39"/>
+                  <wp:cNvGraphicFramePr>
+                    <a:graphicFrameLocks xmlns:a="http://schemas.openxmlformats.org/drawingml/2006/main" noChangeAspect="1"/>
+                  </wp:cNvGraphicFramePr>
+                  <a:graphic xmlns:a="http://schemas.openxmlformats.org/drawingml/2006/main">
+                    <a:graphicData uri="http://schemas.openxmlformats.org/drawingml/2006/picture">
+                      <pic:pic xmlns:pic="http://schemas.openxmlformats.org/drawingml/2006/picture">
+                        <pic:nvPicPr>
+                          <pic:cNvPr id="1" name=""/>
+                          <pic:cNvPicPr/>
+                        </pic:nvPicPr>
+                        <pic:blipFill>
+                          <a:blip r:embed="rId43"/>
+                          <a:stretch>
+                            <a:fillRect/>
+                          </a:stretch>
+                        </pic:blipFill>
+                        <pic:spPr>
+                          <a:xfrm>
+                            <a:off x="0" y="0"/>
+                            <a:ext cx="8229600" cy="5203190"/>
+                          </a:xfrm>
+                          <a:prstGeom prst="rect">
+                            <a:avLst/>
+                          </a:prstGeom>
+                        </pic:spPr>
+                      </pic:pic>
+                    </a:graphicData>
+                  </a:graphic>
+                </wp:inline>
+              </w:drawing>
+            </w:r>
+          </w:p>
+        </w:tc>
+      </w:tr>
+      <w:tr>
+        <w:trPr>
+          <w:cnfStyle w:val="000000100000" w:firstRow="0" w:lastRow="0" w:firstColumn="0" w:lastColumn="0" w:oddVBand="0" w:evenVBand="0" w:oddHBand="1" w:evenHBand="0" w:firstRowFirstColumn="0" w:firstRowLastColumn="0" w:lastRowFirstColumn="0" w:lastRowLastColumn="0"/>
+        </w:trPr>
+        <w:tc>
+          <w:tcPr>
+            <w:cnfStyle w:val="001000000000" w:firstRow="0" w:lastRow="0" w:firstColumn="1" w:lastColumn="0" w:oddVBand="0" w:evenVBand="0" w:oddHBand="0" w:evenHBand="0" w:firstRowFirstColumn="0" w:firstRowLastColumn="0" w:lastRowFirstColumn="0" w:lastRowLastColumn="0"/>
+            <w:tcW w:w="14400" w:type="dxa"/>
+          </w:tcPr>
+          <w:p>
+            <w:pPr>
+              <w:rPr>
+                <w:b w:val="0"/>
+                <w:bCs w:val="0"/>
+              </w:rPr>
+            </w:pPr>
+            <w:r>
+              <w:t>@classmethod def insert(cls, item) and update post function, since both put and post will insert item to database</w:t>
+            </w:r>
+          </w:p>
+          <w:p>
+            <w:r>
+              <w:lastRenderedPageBreak/>
+              <w:drawing>
+                <wp:inline distT="0" distB="0" distL="0" distR="0" wp14:anchorId="56B08C33" wp14:editId="4DFF6D8C">
+                  <wp:extent cx="9144000" cy="4444365"/>
+                  <wp:effectExtent l="0" t="0" r="0" b="0"/>
+                  <wp:docPr id="42" name="Picture 42"/>
+                  <wp:cNvGraphicFramePr>
+                    <a:graphicFrameLocks xmlns:a="http://schemas.openxmlformats.org/drawingml/2006/main" noChangeAspect="1"/>
+                  </wp:cNvGraphicFramePr>
+                  <a:graphic xmlns:a="http://schemas.openxmlformats.org/drawingml/2006/main">
+                    <a:graphicData uri="http://schemas.openxmlformats.org/drawingml/2006/picture">
+                      <pic:pic xmlns:pic="http://schemas.openxmlformats.org/drawingml/2006/picture">
+                        <pic:nvPicPr>
+                          <pic:cNvPr id="1" name=""/>
+                          <pic:cNvPicPr/>
+                        </pic:nvPicPr>
+                        <pic:blipFill>
+                          <a:blip r:embed="rId44"/>
+                          <a:stretch>
+                            <a:fillRect/>
+                          </a:stretch>
+                        </pic:blipFill>
+                        <pic:spPr>
+                          <a:xfrm>
+                            <a:off x="0" y="0"/>
+                            <a:ext cx="9144000" cy="4444365"/>
+                          </a:xfrm>
+                          <a:prstGeom prst="rect">
+                            <a:avLst/>
+                          </a:prstGeom>
+                        </pic:spPr>
+                      </pic:pic>
+                    </a:graphicData>
+                  </a:graphic>
+                </wp:inline>
+              </w:drawing>
+            </w:r>
+          </w:p>
+        </w:tc>
+      </w:tr>
+      <w:tr>
+        <w:tc>
+          <w:tcPr>
+            <w:cnfStyle w:val="001000000000" w:firstRow="0" w:lastRow="0" w:firstColumn="1" w:lastColumn="0" w:oddVBand="0" w:evenVBand="0" w:oddHBand="0" w:evenHBand="0" w:firstRowFirstColumn="0" w:firstRowLastColumn="0" w:lastRowFirstColumn="0" w:lastRowLastColumn="0"/>
+            <w:tcW w:w="14400" w:type="dxa"/>
+          </w:tcPr>
+          <w:p>
+            <w:pPr>
+              <w:shd w:val="clear" w:color="auto" w:fill="FFFFFF"/>
+              <w:spacing w:line="285" w:lineRule="atLeast"/>
+              <w:rPr>
+                <w:rFonts w:ascii="Consolas" w:eastAsia="Times New Roman" w:hAnsi="Consolas" w:cs="Times New Roman"/>
+                <w:color w:val="000000"/>
+                <w:sz w:val="21"/>
+                <w:szCs w:val="21"/>
+              </w:rPr>
+            </w:pPr>
+            <w:r>
+              <w:lastRenderedPageBreak/>
+              <w:t xml:space="preserve">Update </w:t>
+            </w:r>
+            <w:r>
+              <w:rPr>
+                <w:rFonts w:ascii="Consolas" w:eastAsia="Times New Roman" w:hAnsi="Consolas" w:cs="Times New Roman"/>
+                <w:color w:val="0000FF"/>
+                <w:sz w:val="21"/>
+                <w:szCs w:val="21"/>
+              </w:rPr>
+              <w:t>class</w:t>
+            </w:r>
+            <w:r>
+              <w:rPr>
+                <w:rFonts w:ascii="Consolas" w:eastAsia="Times New Roman" w:hAnsi="Consolas" w:cs="Times New Roman"/>
+                <w:color w:val="000000"/>
+                <w:sz w:val="21"/>
+                <w:szCs w:val="21"/>
+              </w:rPr>
+              <w:t> </w:t>
+            </w:r>
+            <w:r>
+              <w:rPr>
+                <w:rFonts w:ascii="Consolas" w:eastAsia="Times New Roman" w:hAnsi="Consolas" w:cs="Times New Roman"/>
+                <w:color w:val="267F99"/>
+                <w:sz w:val="21"/>
+                <w:szCs w:val="21"/>
+              </w:rPr>
+              <w:t>ItemList</w:t>
+            </w:r>
+            <w:r>
+              <w:rPr>
+                <w:rFonts w:ascii="Consolas" w:eastAsia="Times New Roman" w:hAnsi="Consolas" w:cs="Times New Roman"/>
+                <w:color w:val="000000"/>
+                <w:sz w:val="21"/>
+                <w:szCs w:val="21"/>
+              </w:rPr>
+              <w:t>(</w:t>
+            </w:r>
+            <w:r>
+              <w:rPr>
+                <w:rFonts w:ascii="Consolas" w:eastAsia="Times New Roman" w:hAnsi="Consolas" w:cs="Times New Roman"/>
+                <w:color w:val="267F99"/>
+                <w:sz w:val="21"/>
+                <w:szCs w:val="21"/>
+              </w:rPr>
+              <w:t>Resource</w:t>
+            </w:r>
+            <w:r>
+              <w:rPr>
+                <w:rFonts w:ascii="Consolas" w:eastAsia="Times New Roman" w:hAnsi="Consolas" w:cs="Times New Roman"/>
+                <w:color w:val="000000"/>
+                <w:sz w:val="21"/>
+                <w:szCs w:val="21"/>
+              </w:rPr>
+              <w:t>):</w:t>
+            </w:r>
+          </w:p>
+          <w:p>
+            <w:r>
+              <w:drawing>
+                <wp:inline distT="0" distB="0" distL="0" distR="0" wp14:anchorId="7FA7D765" wp14:editId="64FF2970">
+                  <wp:extent cx="5953956" cy="3029373"/>
+                  <wp:effectExtent l="0" t="0" r="8890" b="0"/>
+                  <wp:docPr id="40" name="Picture 40"/>
+                  <wp:cNvGraphicFramePr>
+                    <a:graphicFrameLocks xmlns:a="http://schemas.openxmlformats.org/drawingml/2006/main" noChangeAspect="1"/>
+                  </wp:cNvGraphicFramePr>
+                  <a:graphic xmlns:a="http://schemas.openxmlformats.org/drawingml/2006/main">
+                    <a:graphicData uri="http://schemas.openxmlformats.org/drawingml/2006/picture">
+                      <pic:pic xmlns:pic="http://schemas.openxmlformats.org/drawingml/2006/picture">
+                        <pic:nvPicPr>
+                          <pic:cNvPr id="1" name=""/>
+                          <pic:cNvPicPr/>
+                        </pic:nvPicPr>
+                        <pic:blipFill>
+                          <a:blip r:embed="rId45"/>
+                          <a:stretch>
+                            <a:fillRect/>
+                          </a:stretch>
+                        </pic:blipFill>
+                        <pic:spPr>
+                          <a:xfrm>
+                            <a:off x="0" y="0"/>
+                            <a:ext cx="5953956" cy="3029373"/>
+                          </a:xfrm>
+                          <a:prstGeom prst="rect">
+                            <a:avLst/>
+                          </a:prstGeom>
+                        </pic:spPr>
+                      </pic:pic>
+                    </a:graphicData>
+                  </a:graphic>
+                </wp:inline>
+              </w:drawing>
+            </w:r>
+          </w:p>
+        </w:tc>
+      </w:tr>
+    </w:tbl>
     <w:p/>
     <w:sectPr>
       <w:pgSz w:w="15840" w:h="24480" w:code="3"/>
-      <w:pgMar w:top="1440" w:right="1440" w:bottom="1440" w:left="1440" w:header="720" w:footer="720" w:gutter="0"/>
+      <w:pgMar w:top="720" w:right="720" w:bottom="720" w:left="720" w:header="720" w:footer="720" w:gutter="0"/>
       <w:cols w:space="720"/>
       <w:docGrid w:linePitch="360"/>
     </w:sectPr>
@@ -3771,7 +4502,7 @@
   <w:style w:type="paragraph" w:default="1" w:styleId="Normal">
     <w:name w:val="Normal"/>
     <w:qFormat/>
-    <w:rsid w:val="00960BB1"/>
+    <w:rsid w:val="002B51CB"/>
   </w:style>
   <w:style w:type="character" w:default="1" w:styleId="DefaultParagraphFont">
     <w:name w:val="Default Paragraph Font"/>
@@ -3829,6 +4560,376 @@
       <w:ind w:left="720"/>
       <w:contextualSpacing/>
     </w:pPr>
+  </w:style>
+  <w:style w:type="table" w:styleId="TableGridLight">
+    <w:name w:val="Grid Table Light"/>
+    <w:basedOn w:val="TableNormal"/>
+    <w:uiPriority w:val="40"/>
+    <w:rsid w:val="006E62CF"/>
+    <w:pPr>
+      <w:spacing w:after="0" w:line="240" w:lineRule="auto"/>
+    </w:pPr>
+    <w:tblPr>
+      <w:tblBorders>
+        <w:top w:val="single" w:sz="4" w:space="0" w:color="BFBFBF" w:themeColor="background1" w:themeShade="BF"/>
+        <w:left w:val="single" w:sz="4" w:space="0" w:color="BFBFBF" w:themeColor="background1" w:themeShade="BF"/>
+        <w:bottom w:val="single" w:sz="4" w:space="0" w:color="BFBFBF" w:themeColor="background1" w:themeShade="BF"/>
+        <w:right w:val="single" w:sz="4" w:space="0" w:color="BFBFBF" w:themeColor="background1" w:themeShade="BF"/>
+        <w:insideH w:val="single" w:sz="4" w:space="0" w:color="BFBFBF" w:themeColor="background1" w:themeShade="BF"/>
+        <w:insideV w:val="single" w:sz="4" w:space="0" w:color="BFBFBF" w:themeColor="background1" w:themeShade="BF"/>
+      </w:tblBorders>
+    </w:tblPr>
+  </w:style>
+  <w:style w:type="table" w:styleId="PlainTable1">
+    <w:name w:val="Plain Table 1"/>
+    <w:basedOn w:val="TableNormal"/>
+    <w:uiPriority w:val="41"/>
+    <w:rsid w:val="006E62CF"/>
+    <w:pPr>
+      <w:spacing w:after="0" w:line="240" w:lineRule="auto"/>
+    </w:pPr>
+    <w:tblPr>
+      <w:tblStyleRowBandSize w:val="1"/>
+      <w:tblStyleColBandSize w:val="1"/>
+      <w:tblBorders>
+        <w:top w:val="single" w:sz="4" w:space="0" w:color="BFBFBF" w:themeColor="background1" w:themeShade="BF"/>
+        <w:left w:val="single" w:sz="4" w:space="0" w:color="BFBFBF" w:themeColor="background1" w:themeShade="BF"/>
+        <w:bottom w:val="single" w:sz="4" w:space="0" w:color="BFBFBF" w:themeColor="background1" w:themeShade="BF"/>
+        <w:right w:val="single" w:sz="4" w:space="0" w:color="BFBFBF" w:themeColor="background1" w:themeShade="BF"/>
+        <w:insideH w:val="single" w:sz="4" w:space="0" w:color="BFBFBF" w:themeColor="background1" w:themeShade="BF"/>
+        <w:insideV w:val="single" w:sz="4" w:space="0" w:color="BFBFBF" w:themeColor="background1" w:themeShade="BF"/>
+      </w:tblBorders>
+    </w:tblPr>
+    <w:tblStylePr w:type="firstRow">
+      <w:rPr>
+        <w:b/>
+        <w:bCs/>
+      </w:rPr>
+    </w:tblStylePr>
+    <w:tblStylePr w:type="lastRow">
+      <w:rPr>
+        <w:b/>
+        <w:bCs/>
+      </w:rPr>
+      <w:tblPr/>
+      <w:tcPr>
+        <w:tcBorders>
+          <w:top w:val="double" w:sz="4" w:space="0" w:color="BFBFBF" w:themeColor="background1" w:themeShade="BF"/>
+        </w:tcBorders>
+      </w:tcPr>
+    </w:tblStylePr>
+    <w:tblStylePr w:type="firstCol">
+      <w:rPr>
+        <w:b/>
+        <w:bCs/>
+      </w:rPr>
+    </w:tblStylePr>
+    <w:tblStylePr w:type="lastCol">
+      <w:rPr>
+        <w:b/>
+        <w:bCs/>
+      </w:rPr>
+    </w:tblStylePr>
+    <w:tblStylePr w:type="band1Vert">
+      <w:tblPr/>
+      <w:tcPr>
+        <w:shd w:val="clear" w:color="auto" w:fill="F2F2F2" w:themeFill="background1" w:themeFillShade="F2"/>
+      </w:tcPr>
+    </w:tblStylePr>
+    <w:tblStylePr w:type="band1Horz">
+      <w:tblPr/>
+      <w:tcPr>
+        <w:shd w:val="clear" w:color="auto" w:fill="F2F2F2" w:themeFill="background1" w:themeFillShade="F2"/>
+      </w:tcPr>
+    </w:tblStylePr>
+  </w:style>
+  <w:style w:type="table" w:styleId="GridTable4-Accent1">
+    <w:name w:val="Grid Table 4 Accent 1"/>
+    <w:basedOn w:val="TableNormal"/>
+    <w:uiPriority w:val="49"/>
+    <w:rsid w:val="006E62CF"/>
+    <w:pPr>
+      <w:spacing w:after="0" w:line="240" w:lineRule="auto"/>
+    </w:pPr>
+    <w:tblPr>
+      <w:tblStyleRowBandSize w:val="1"/>
+      <w:tblStyleColBandSize w:val="1"/>
+      <w:tblBorders>
+        <w:top w:val="single" w:sz="4" w:space="0" w:color="8EAADB" w:themeColor="accent1" w:themeTint="99"/>
+        <w:left w:val="single" w:sz="4" w:space="0" w:color="8EAADB" w:themeColor="accent1" w:themeTint="99"/>
+        <w:bottom w:val="single" w:sz="4" w:space="0" w:color="8EAADB" w:themeColor="accent1" w:themeTint="99"/>
+        <w:right w:val="single" w:sz="4" w:space="0" w:color="8EAADB" w:themeColor="accent1" w:themeTint="99"/>
+        <w:insideH w:val="single" w:sz="4" w:space="0" w:color="8EAADB" w:themeColor="accent1" w:themeTint="99"/>
+        <w:insideV w:val="single" w:sz="4" w:space="0" w:color="8EAADB" w:themeColor="accent1" w:themeTint="99"/>
+      </w:tblBorders>
+    </w:tblPr>
+    <w:tblStylePr w:type="firstRow">
+      <w:rPr>
+        <w:b/>
+        <w:bCs/>
+        <w:color w:val="FFFFFF" w:themeColor="background1"/>
+      </w:rPr>
+      <w:tblPr/>
+      <w:tcPr>
+        <w:tcBorders>
+          <w:top w:val="single" w:sz="4" w:space="0" w:color="4472C4" w:themeColor="accent1"/>
+          <w:left w:val="single" w:sz="4" w:space="0" w:color="4472C4" w:themeColor="accent1"/>
+          <w:bottom w:val="single" w:sz="4" w:space="0" w:color="4472C4" w:themeColor="accent1"/>
+          <w:right w:val="single" w:sz="4" w:space="0" w:color="4472C4" w:themeColor="accent1"/>
+          <w:insideH w:val="nil"/>
+          <w:insideV w:val="nil"/>
+        </w:tcBorders>
+        <w:shd w:val="clear" w:color="auto" w:fill="4472C4" w:themeFill="accent1"/>
+      </w:tcPr>
+    </w:tblStylePr>
+    <w:tblStylePr w:type="lastRow">
+      <w:rPr>
+        <w:b/>
+        <w:bCs/>
+      </w:rPr>
+      <w:tblPr/>
+      <w:tcPr>
+        <w:tcBorders>
+          <w:top w:val="double" w:sz="4" w:space="0" w:color="4472C4" w:themeColor="accent1"/>
+        </w:tcBorders>
+      </w:tcPr>
+    </w:tblStylePr>
+    <w:tblStylePr w:type="firstCol">
+      <w:rPr>
+        <w:b/>
+        <w:bCs/>
+      </w:rPr>
+    </w:tblStylePr>
+    <w:tblStylePr w:type="lastCol">
+      <w:rPr>
+        <w:b/>
+        <w:bCs/>
+      </w:rPr>
+    </w:tblStylePr>
+    <w:tblStylePr w:type="band1Vert">
+      <w:tblPr/>
+      <w:tcPr>
+        <w:shd w:val="clear" w:color="auto" w:fill="D9E2F3" w:themeFill="accent1" w:themeFillTint="33"/>
+      </w:tcPr>
+    </w:tblStylePr>
+    <w:tblStylePr w:type="band1Horz">
+      <w:tblPr/>
+      <w:tcPr>
+        <w:shd w:val="clear" w:color="auto" w:fill="D9E2F3" w:themeFill="accent1" w:themeFillTint="33"/>
+      </w:tcPr>
+    </w:tblStylePr>
+  </w:style>
+  <w:style w:type="table" w:styleId="GridTable5Dark-Accent1">
+    <w:name w:val="Grid Table 5 Dark Accent 1"/>
+    <w:basedOn w:val="TableNormal"/>
+    <w:uiPriority w:val="50"/>
+    <w:rsid w:val="006E62CF"/>
+    <w:pPr>
+      <w:spacing w:after="0" w:line="240" w:lineRule="auto"/>
+    </w:pPr>
+    <w:tblPr>
+      <w:tblStyleRowBandSize w:val="1"/>
+      <w:tblStyleColBandSize w:val="1"/>
+      <w:tblBorders>
+        <w:top w:val="single" w:sz="4" w:space="0" w:color="FFFFFF" w:themeColor="background1"/>
+        <w:left w:val="single" w:sz="4" w:space="0" w:color="FFFFFF" w:themeColor="background1"/>
+        <w:bottom w:val="single" w:sz="4" w:space="0" w:color="FFFFFF" w:themeColor="background1"/>
+        <w:right w:val="single" w:sz="4" w:space="0" w:color="FFFFFF" w:themeColor="background1"/>
+        <w:insideH w:val="single" w:sz="4" w:space="0" w:color="FFFFFF" w:themeColor="background1"/>
+        <w:insideV w:val="single" w:sz="4" w:space="0" w:color="FFFFFF" w:themeColor="background1"/>
+      </w:tblBorders>
+    </w:tblPr>
+    <w:tcPr>
+      <w:shd w:val="clear" w:color="auto" w:fill="D9E2F3" w:themeFill="accent1" w:themeFillTint="33"/>
+    </w:tcPr>
+    <w:tblStylePr w:type="firstRow">
+      <w:rPr>
+        <w:b/>
+        <w:bCs/>
+        <w:color w:val="FFFFFF" w:themeColor="background1"/>
+      </w:rPr>
+      <w:tblPr/>
+      <w:tcPr>
+        <w:tcBorders>
+          <w:top w:val="single" w:sz="4" w:space="0" w:color="FFFFFF" w:themeColor="background1"/>
+          <w:left w:val="single" w:sz="4" w:space="0" w:color="FFFFFF" w:themeColor="background1"/>
+          <w:right w:val="single" w:sz="4" w:space="0" w:color="FFFFFF" w:themeColor="background1"/>
+          <w:insideH w:val="nil"/>
+          <w:insideV w:val="nil"/>
+        </w:tcBorders>
+        <w:shd w:val="clear" w:color="auto" w:fill="4472C4" w:themeFill="accent1"/>
+      </w:tcPr>
+    </w:tblStylePr>
+    <w:tblStylePr w:type="lastRow">
+      <w:rPr>
+        <w:b/>
+        <w:bCs/>
+        <w:color w:val="FFFFFF" w:themeColor="background1"/>
+      </w:rPr>
+      <w:tblPr/>
+      <w:tcPr>
+        <w:tcBorders>
+          <w:left w:val="single" w:sz="4" w:space="0" w:color="FFFFFF" w:themeColor="background1"/>
+          <w:bottom w:val="single" w:sz="4" w:space="0" w:color="FFFFFF" w:themeColor="background1"/>
+          <w:right w:val="single" w:sz="4" w:space="0" w:color="FFFFFF" w:themeColor="background1"/>
+          <w:insideH w:val="nil"/>
+          <w:insideV w:val="nil"/>
+        </w:tcBorders>
+        <w:shd w:val="clear" w:color="auto" w:fill="4472C4" w:themeFill="accent1"/>
+      </w:tcPr>
+    </w:tblStylePr>
+    <w:tblStylePr w:type="firstCol">
+      <w:rPr>
+        <w:b/>
+        <w:bCs/>
+        <w:color w:val="FFFFFF" w:themeColor="background1"/>
+      </w:rPr>
+      <w:tblPr/>
+      <w:tcPr>
+        <w:tcBorders>
+          <w:top w:val="single" w:sz="4" w:space="0" w:color="FFFFFF" w:themeColor="background1"/>
+          <w:left w:val="single" w:sz="4" w:space="0" w:color="FFFFFF" w:themeColor="background1"/>
+          <w:bottom w:val="single" w:sz="4" w:space="0" w:color="FFFFFF" w:themeColor="background1"/>
+          <w:insideV w:val="nil"/>
+        </w:tcBorders>
+        <w:shd w:val="clear" w:color="auto" w:fill="4472C4" w:themeFill="accent1"/>
+      </w:tcPr>
+    </w:tblStylePr>
+    <w:tblStylePr w:type="lastCol">
+      <w:rPr>
+        <w:b/>
+        <w:bCs/>
+        <w:color w:val="FFFFFF" w:themeColor="background1"/>
+      </w:rPr>
+      <w:tblPr/>
+      <w:tcPr>
+        <w:tcBorders>
+          <w:top w:val="single" w:sz="4" w:space="0" w:color="FFFFFF" w:themeColor="background1"/>
+          <w:bottom w:val="single" w:sz="4" w:space="0" w:color="FFFFFF" w:themeColor="background1"/>
+          <w:right w:val="single" w:sz="4" w:space="0" w:color="FFFFFF" w:themeColor="background1"/>
+          <w:insideV w:val="nil"/>
+        </w:tcBorders>
+        <w:shd w:val="clear" w:color="auto" w:fill="4472C4" w:themeFill="accent1"/>
+      </w:tcPr>
+    </w:tblStylePr>
+    <w:tblStylePr w:type="band1Vert">
+      <w:tblPr/>
+      <w:tcPr>
+        <w:shd w:val="clear" w:color="auto" w:fill="B4C6E7" w:themeFill="accent1" w:themeFillTint="66"/>
+      </w:tcPr>
+    </w:tblStylePr>
+    <w:tblStylePr w:type="band1Horz">
+      <w:tblPr/>
+      <w:tcPr>
+        <w:shd w:val="clear" w:color="auto" w:fill="B4C6E7" w:themeFill="accent1" w:themeFillTint="66"/>
+      </w:tcPr>
+    </w:tblStylePr>
+  </w:style>
+  <w:style w:type="table" w:styleId="GridTable5Dark-Accent5">
+    <w:name w:val="Grid Table 5 Dark Accent 5"/>
+    <w:basedOn w:val="TableNormal"/>
+    <w:uiPriority w:val="50"/>
+    <w:rsid w:val="006E62CF"/>
+    <w:pPr>
+      <w:spacing w:after="0" w:line="240" w:lineRule="auto"/>
+    </w:pPr>
+    <w:tblPr>
+      <w:tblStyleRowBandSize w:val="1"/>
+      <w:tblStyleColBandSize w:val="1"/>
+      <w:tblBorders>
+        <w:top w:val="single" w:sz="4" w:space="0" w:color="FFFFFF" w:themeColor="background1"/>
+        <w:left w:val="single" w:sz="4" w:space="0" w:color="FFFFFF" w:themeColor="background1"/>
+        <w:bottom w:val="single" w:sz="4" w:space="0" w:color="FFFFFF" w:themeColor="background1"/>
+        <w:right w:val="single" w:sz="4" w:space="0" w:color="FFFFFF" w:themeColor="background1"/>
+        <w:insideH w:val="single" w:sz="4" w:space="0" w:color="FFFFFF" w:themeColor="background1"/>
+        <w:insideV w:val="single" w:sz="4" w:space="0" w:color="FFFFFF" w:themeColor="background1"/>
+      </w:tblBorders>
+    </w:tblPr>
+    <w:tcPr>
+      <w:shd w:val="clear" w:color="auto" w:fill="DEEAF6" w:themeFill="accent5" w:themeFillTint="33"/>
+    </w:tcPr>
+    <w:tblStylePr w:type="firstRow">
+      <w:rPr>
+        <w:b/>
+        <w:bCs/>
+        <w:color w:val="FFFFFF" w:themeColor="background1"/>
+      </w:rPr>
+      <w:tblPr/>
+      <w:tcPr>
+        <w:tcBorders>
+          <w:top w:val="single" w:sz="4" w:space="0" w:color="FFFFFF" w:themeColor="background1"/>
+          <w:left w:val="single" w:sz="4" w:space="0" w:color="FFFFFF" w:themeColor="background1"/>
+          <w:right w:val="single" w:sz="4" w:space="0" w:color="FFFFFF" w:themeColor="background1"/>
+          <w:insideH w:val="nil"/>
+          <w:insideV w:val="nil"/>
+        </w:tcBorders>
+        <w:shd w:val="clear" w:color="auto" w:fill="5B9BD5" w:themeFill="accent5"/>
+      </w:tcPr>
+    </w:tblStylePr>
+    <w:tblStylePr w:type="lastRow">
+      <w:rPr>
+        <w:b/>
+        <w:bCs/>
+        <w:color w:val="FFFFFF" w:themeColor="background1"/>
+      </w:rPr>
+      <w:tblPr/>
+      <w:tcPr>
+        <w:tcBorders>
+          <w:left w:val="single" w:sz="4" w:space="0" w:color="FFFFFF" w:themeColor="background1"/>
+          <w:bottom w:val="single" w:sz="4" w:space="0" w:color="FFFFFF" w:themeColor="background1"/>
+          <w:right w:val="single" w:sz="4" w:space="0" w:color="FFFFFF" w:themeColor="background1"/>
+          <w:insideH w:val="nil"/>
+          <w:insideV w:val="nil"/>
+        </w:tcBorders>
+        <w:shd w:val="clear" w:color="auto" w:fill="5B9BD5" w:themeFill="accent5"/>
+      </w:tcPr>
+    </w:tblStylePr>
+    <w:tblStylePr w:type="firstCol">
+      <w:rPr>
+        <w:b/>
+        <w:bCs/>
+        <w:color w:val="FFFFFF" w:themeColor="background1"/>
+      </w:rPr>
+      <w:tblPr/>
+      <w:tcPr>
+        <w:tcBorders>
+          <w:top w:val="single" w:sz="4" w:space="0" w:color="FFFFFF" w:themeColor="background1"/>
+          <w:left w:val="single" w:sz="4" w:space="0" w:color="FFFFFF" w:themeColor="background1"/>
+          <w:bottom w:val="single" w:sz="4" w:space="0" w:color="FFFFFF" w:themeColor="background1"/>
+          <w:insideV w:val="nil"/>
+        </w:tcBorders>
+        <w:shd w:val="clear" w:color="auto" w:fill="5B9BD5" w:themeFill="accent5"/>
+      </w:tcPr>
+    </w:tblStylePr>
+    <w:tblStylePr w:type="lastCol">
+      <w:rPr>
+        <w:b/>
+        <w:bCs/>
+        <w:color w:val="FFFFFF" w:themeColor="background1"/>
+      </w:rPr>
+      <w:tblPr/>
+      <w:tcPr>
+        <w:tcBorders>
+          <w:top w:val="single" w:sz="4" w:space="0" w:color="FFFFFF" w:themeColor="background1"/>
+          <w:bottom w:val="single" w:sz="4" w:space="0" w:color="FFFFFF" w:themeColor="background1"/>
+          <w:right w:val="single" w:sz="4" w:space="0" w:color="FFFFFF" w:themeColor="background1"/>
+          <w:insideV w:val="nil"/>
+        </w:tcBorders>
+        <w:shd w:val="clear" w:color="auto" w:fill="5B9BD5" w:themeFill="accent5"/>
+      </w:tcPr>
+    </w:tblStylePr>
+    <w:tblStylePr w:type="band1Vert">
+      <w:tblPr/>
+      <w:tcPr>
+        <w:shd w:val="clear" w:color="auto" w:fill="BDD6EE" w:themeFill="accent5" w:themeFillTint="66"/>
+      </w:tcPr>
+    </w:tblStylePr>
+    <w:tblStylePr w:type="band1Horz">
+      <w:tblPr/>
+      <w:tcPr>
+        <w:shd w:val="clear" w:color="auto" w:fill="BDD6EE" w:themeFill="accent5" w:themeFillTint="66"/>
+      </w:tcPr>
+    </w:tblStylePr>
   </w:style>
 </w:styles>
 </file>

</xml_diff>

<commit_message>
93. Creating User and Item models
</commit_message>
<xml_diff>
--- a/notas.docx
+++ b/notas.docx
@@ -2924,6 +2924,9 @@
           </w:p>
           <w:p>
             <w:r>
+              <w:rPr>
+                <w:noProof/>
+              </w:rPr>
               <w:lastRenderedPageBreak/>
               <w:drawing>
                 <wp:inline distT="0" distB="0" distL="0" distR="0" wp14:anchorId="7B4B1DAA" wp14:editId="0BBE0729">
@@ -2980,6 +2983,9 @@
           </w:p>
           <w:p>
             <w:r>
+              <w:rPr>
+                <w:noProof/>
+              </w:rPr>
               <w:drawing>
                 <wp:inline distT="0" distB="0" distL="0" distR="0" wp14:anchorId="616FECC2" wp14:editId="1DDAC11F">
                   <wp:extent cx="8229600" cy="5228590"/>
@@ -3036,6 +3042,9 @@
           </w:p>
           <w:p>
             <w:r>
+              <w:rPr>
+                <w:noProof/>
+              </w:rPr>
               <w:drawing>
                 <wp:inline distT="0" distB="0" distL="0" distR="0" wp14:anchorId="15582847" wp14:editId="720DF48C">
                   <wp:extent cx="8229600" cy="3961130"/>
@@ -3087,6 +3096,9 @@
           </w:p>
           <w:p>
             <w:r>
+              <w:rPr>
+                <w:noProof/>
+              </w:rPr>
               <w:lastRenderedPageBreak/>
               <w:drawing>
                 <wp:inline distT="0" distB="0" distL="0" distR="0" wp14:anchorId="204319D2" wp14:editId="49425EE3">
@@ -3184,7 +3196,7 @@
     <w:tbl>
       <w:tblPr>
         <w:tblStyle w:val="GridTable4-Accent1"/>
-        <w:tblW w:w="14400" w:type="dxa"/>
+        <w:tblW w:w="0" w:type="auto"/>
         <w:tblCellMar>
           <w:left w:w="720" w:type="dxa"/>
           <w:right w:w="115" w:type="dxa"/>
@@ -3192,7 +3204,7 @@
         <w:tblLook w:val="0480" w:firstRow="0" w:lastRow="0" w:firstColumn="1" w:lastColumn="0" w:noHBand="0" w:noVBand="1"/>
       </w:tblPr>
       <w:tblGrid>
-        <w:gridCol w:w="15235"/>
+        <w:gridCol w:w="14390"/>
       </w:tblGrid>
       <w:tr>
         <w:trPr>
@@ -3201,7 +3213,7 @@
         <w:tc>
           <w:tcPr>
             <w:cnfStyle w:val="001000000000" w:firstRow="0" w:lastRow="0" w:firstColumn="1" w:lastColumn="0" w:oddVBand="0" w:evenVBand="0" w:oddHBand="0" w:evenHBand="0" w:firstRowFirstColumn="0" w:firstRowLastColumn="0" w:lastRowFirstColumn="0" w:lastRowLastColumn="0"/>
-            <w:tcW w:w="14400" w:type="dxa"/>
+            <w:tcW w:w="15120" w:type="dxa"/>
           </w:tcPr>
           <w:p>
             <w:r>
@@ -3232,6 +3244,9 @@
           <w:p/>
           <w:p>
             <w:r>
+              <w:rPr>
+                <w:noProof/>
+              </w:rPr>
               <w:drawing>
                 <wp:inline distT="0" distB="0" distL="0" distR="0" wp14:anchorId="154D5ACF" wp14:editId="53A16594">
                   <wp:extent cx="6878010" cy="6468378"/>
@@ -3275,7 +3290,7 @@
         <w:tc>
           <w:tcPr>
             <w:cnfStyle w:val="001000000000" w:firstRow="0" w:lastRow="0" w:firstColumn="1" w:lastColumn="0" w:oddVBand="0" w:evenVBand="0" w:oddHBand="0" w:evenHBand="0" w:firstRowFirstColumn="0" w:firstRowLastColumn="0" w:lastRowFirstColumn="0" w:lastRowLastColumn="0"/>
-            <w:tcW w:w="14400" w:type="dxa"/>
+            <w:tcW w:w="15120" w:type="dxa"/>
           </w:tcPr>
           <w:p>
             <w:r>
@@ -3284,6 +3299,9 @@
           </w:p>
           <w:p>
             <w:r>
+              <w:rPr>
+                <w:noProof/>
+              </w:rPr>
               <w:lastRenderedPageBreak/>
               <w:drawing>
                 <wp:inline distT="0" distB="0" distL="0" distR="0" wp14:anchorId="1CF699B0" wp14:editId="3B72AD0F">
@@ -3331,22 +3349,19 @@
         <w:tc>
           <w:tcPr>
             <w:cnfStyle w:val="001000000000" w:firstRow="0" w:lastRow="0" w:firstColumn="1" w:lastColumn="0" w:oddVBand="0" w:evenVBand="0" w:oddHBand="0" w:evenHBand="0" w:firstRowFirstColumn="0" w:firstRowLastColumn="0" w:lastRowFirstColumn="0" w:lastRowLastColumn="0"/>
-            <w:tcW w:w="14400" w:type="dxa"/>
+            <w:tcW w:w="15120" w:type="dxa"/>
           </w:tcPr>
           <w:p>
             <w:r>
               <w:lastRenderedPageBreak/>
-              <w:t xml:space="preserve">Update </w:t>
-            </w:r>
-            <w:r>
-              <w:t>delete</w:t>
-            </w:r>
-            <w:r>
-              <w:t xml:space="preserve"> to connect to database</w:t>
-            </w:r>
-          </w:p>
-          <w:p>
-            <w:r>
+              <w:t>Update delete to connect to database</w:t>
+            </w:r>
+          </w:p>
+          <w:p>
+            <w:r>
+              <w:rPr>
+                <w:noProof/>
+              </w:rPr>
               <w:drawing>
                 <wp:inline distT="0" distB="0" distL="0" distR="0" wp14:anchorId="5D19A4EA" wp14:editId="3BD8879D">
                   <wp:extent cx="6630325" cy="2257740"/>
@@ -3390,7 +3405,7 @@
         <w:tc>
           <w:tcPr>
             <w:cnfStyle w:val="001000000000" w:firstRow="0" w:lastRow="0" w:firstColumn="1" w:lastColumn="0" w:oddVBand="0" w:evenVBand="0" w:oddHBand="0" w:evenHBand="0" w:firstRowFirstColumn="0" w:firstRowLastColumn="0" w:lastRowFirstColumn="0" w:lastRowLastColumn="0"/>
-            <w:tcW w:w="14400" w:type="dxa"/>
+            <w:tcW w:w="15120" w:type="dxa"/>
           </w:tcPr>
           <w:p>
             <w:r>
@@ -3405,6 +3420,9 @@
           </w:p>
           <w:p>
             <w:r>
+              <w:rPr>
+                <w:noProof/>
+              </w:rPr>
               <w:drawing>
                 <wp:inline distT="0" distB="0" distL="0" distR="0" wp14:anchorId="6F1E78E5" wp14:editId="7F10D2B0">
                   <wp:extent cx="8229600" cy="5203190"/>
@@ -3451,7 +3469,7 @@
         <w:tc>
           <w:tcPr>
             <w:cnfStyle w:val="001000000000" w:firstRow="0" w:lastRow="0" w:firstColumn="1" w:lastColumn="0" w:oddVBand="0" w:evenVBand="0" w:oddHBand="0" w:evenHBand="0" w:firstRowFirstColumn="0" w:firstRowLastColumn="0" w:lastRowFirstColumn="0" w:lastRowLastColumn="0"/>
-            <w:tcW w:w="14400" w:type="dxa"/>
+            <w:tcW w:w="15120" w:type="dxa"/>
           </w:tcPr>
           <w:p>
             <w:pPr>
@@ -3466,6 +3484,9 @@
           </w:p>
           <w:p>
             <w:r>
+              <w:rPr>
+                <w:noProof/>
+              </w:rPr>
               <w:lastRenderedPageBreak/>
               <w:drawing>
                 <wp:inline distT="0" distB="0" distL="0" distR="0" wp14:anchorId="56B08C33" wp14:editId="4DFF6D8C">
@@ -3510,7 +3531,7 @@
         <w:tc>
           <w:tcPr>
             <w:cnfStyle w:val="001000000000" w:firstRow="0" w:lastRow="0" w:firstColumn="1" w:lastColumn="0" w:oddVBand="0" w:evenVBand="0" w:oddHBand="0" w:evenHBand="0" w:firstRowFirstColumn="0" w:firstRowLastColumn="0" w:lastRowFirstColumn="0" w:lastRowLastColumn="0"/>
-            <w:tcW w:w="14400" w:type="dxa"/>
+            <w:tcW w:w="15120" w:type="dxa"/>
           </w:tcPr>
           <w:p>
             <w:pPr>
@@ -3584,6 +3605,9 @@
           </w:p>
           <w:p>
             <w:r>
+              <w:rPr>
+                <w:noProof/>
+              </w:rPr>
               <w:drawing>
                 <wp:inline distT="0" distB="0" distL="0" distR="0" wp14:anchorId="7FA7D765" wp14:editId="64FF2970">
                   <wp:extent cx="5953956" cy="3029373"/>
@@ -3625,6 +3649,737 @@
       </w:tr>
     </w:tbl>
     <w:p/>
+    <w:p/>
+    <w:p/>
+    <w:p>
+      <w:pPr>
+        <w:pStyle w:val="Heading1"/>
+        <w:jc w:val="center"/>
+        <w:rPr>
+          <w:sz w:val="44"/>
+          <w:szCs w:val="44"/>
+        </w:rPr>
+      </w:pPr>
+      <w:r>
+        <w:rPr>
+          <w:sz w:val="44"/>
+          <w:szCs w:val="44"/>
+        </w:rPr>
+        <w:t>SECTION 6</w:t>
+      </w:r>
+    </w:p>
+    <w:p/>
+    <w:tbl>
+      <w:tblPr>
+        <w:tblStyle w:val="GridTable4-Accent1"/>
+        <w:tblW w:w="0" w:type="auto"/>
+        <w:tblLook w:val="0480" w:firstRow="0" w:lastRow="0" w:firstColumn="1" w:lastColumn="0" w:noHBand="0" w:noVBand="1"/>
+      </w:tblPr>
+      <w:tblGrid>
+        <w:gridCol w:w="14390"/>
+      </w:tblGrid>
+      <w:tr>
+        <w:trPr>
+          <w:cnfStyle w:val="000000100000" w:firstRow="0" w:lastRow="0" w:firstColumn="0" w:lastColumn="0" w:oddVBand="0" w:evenVBand="0" w:oddHBand="1" w:evenHBand="0" w:firstRowFirstColumn="0" w:firstRowLastColumn="0" w:lastRowFirstColumn="0" w:lastRowLastColumn="0"/>
+        </w:trPr>
+        <w:tc>
+          <w:tcPr>
+            <w:cnfStyle w:val="001000000000" w:firstRow="0" w:lastRow="0" w:firstColumn="1" w:lastColumn="0" w:oddVBand="0" w:evenVBand="0" w:oddHBand="0" w:evenHBand="0" w:firstRowFirstColumn="0" w:firstRowLastColumn="0" w:lastRowFirstColumn="0" w:lastRowLastColumn="0"/>
+            <w:tcW w:w="14390" w:type="dxa"/>
+          </w:tcPr>
+          <w:p/>
+          <w:p>
+            <w:r>
+              <w:rPr>
+                <w:b w:val="0"/>
+                <w:bCs w:val="0"/>
+              </w:rPr>
+              <w:t>Create the two folders models and resources and create the __init__.py inside folder, it is only for old version of python 3.5, it will tell python that can look inside this folders</w:t>
+            </w:r>
+            <w:r>
+              <w:t>.</w:t>
+            </w:r>
+          </w:p>
+          <w:p>
+            <w:pPr>
+              <w:rPr>
+                <w:b w:val="0"/>
+                <w:bCs w:val="0"/>
+              </w:rPr>
+            </w:pPr>
+          </w:p>
+          <w:p>
+            <w:r>
+              <w:drawing>
+                <wp:inline distT="0" distB="0" distL="0" distR="0" wp14:anchorId="34A8E197" wp14:editId="4DE32E54">
+                  <wp:extent cx="6173061" cy="2448267"/>
+                  <wp:effectExtent l="0" t="0" r="0" b="9525"/>
+                  <wp:docPr id="41" name="Picture 41"/>
+                  <wp:cNvGraphicFramePr>
+                    <a:graphicFrameLocks xmlns:a="http://schemas.openxmlformats.org/drawingml/2006/main" noChangeAspect="1"/>
+                  </wp:cNvGraphicFramePr>
+                  <a:graphic xmlns:a="http://schemas.openxmlformats.org/drawingml/2006/main">
+                    <a:graphicData uri="http://schemas.openxmlformats.org/drawingml/2006/picture">
+                      <pic:pic xmlns:pic="http://schemas.openxmlformats.org/drawingml/2006/picture">
+                        <pic:nvPicPr>
+                          <pic:cNvPr id="1" name=""/>
+                          <pic:cNvPicPr/>
+                        </pic:nvPicPr>
+                        <pic:blipFill>
+                          <a:blip r:embed="rId46"/>
+                          <a:stretch>
+                            <a:fillRect/>
+                          </a:stretch>
+                        </pic:blipFill>
+                        <pic:spPr>
+                          <a:xfrm>
+                            <a:off x="0" y="0"/>
+                            <a:ext cx="6173061" cy="2448267"/>
+                          </a:xfrm>
+                          <a:prstGeom prst="rect">
+                            <a:avLst/>
+                          </a:prstGeom>
+                        </pic:spPr>
+                      </pic:pic>
+                    </a:graphicData>
+                  </a:graphic>
+                </wp:inline>
+              </w:drawing>
+            </w:r>
+          </w:p>
+        </w:tc>
+      </w:tr>
+      <w:tr>
+        <w:tc>
+          <w:tcPr>
+            <w:cnfStyle w:val="001000000000" w:firstRow="0" w:lastRow="0" w:firstColumn="1" w:lastColumn="0" w:oddVBand="0" w:evenVBand="0" w:oddHBand="0" w:evenHBand="0" w:firstRowFirstColumn="0" w:firstRowLastColumn="0" w:lastRowFirstColumn="0" w:lastRowLastColumn="0"/>
+            <w:tcW w:w="14390" w:type="dxa"/>
+          </w:tcPr>
+          <w:p>
+            <w:pPr>
+              <w:rPr>
+                <w:b w:val="0"/>
+                <w:bCs w:val="0"/>
+              </w:rPr>
+            </w:pPr>
+            <w:r>
+              <w:t>Move the py files to folders, and now we have package</w:t>
+            </w:r>
+            <w:r>
+              <w:t>. So we need to update the files that  import them include the name of package, so security.py was importing user now it has to be resources.user</w:t>
+            </w:r>
+          </w:p>
+          <w:p>
+            <w:pPr>
+              <w:rPr>
+                <w:b w:val="0"/>
+                <w:bCs w:val="0"/>
+              </w:rPr>
+            </w:pPr>
+            <w:r>
+              <w:rPr>
+                <w:b w:val="0"/>
+                <w:bCs w:val="0"/>
+              </w:rPr>
+              <w:lastRenderedPageBreak/>
+              <w:drawing>
+                <wp:inline distT="0" distB="0" distL="0" distR="0" wp14:anchorId="0EEACC4F" wp14:editId="60ACB5C2">
+                  <wp:extent cx="6401693" cy="4096322"/>
+                  <wp:effectExtent l="0" t="0" r="0" b="0"/>
+                  <wp:docPr id="43" name="Picture 43"/>
+                  <wp:cNvGraphicFramePr>
+                    <a:graphicFrameLocks xmlns:a="http://schemas.openxmlformats.org/drawingml/2006/main" noChangeAspect="1"/>
+                  </wp:cNvGraphicFramePr>
+                  <a:graphic xmlns:a="http://schemas.openxmlformats.org/drawingml/2006/main">
+                    <a:graphicData uri="http://schemas.openxmlformats.org/drawingml/2006/picture">
+                      <pic:pic xmlns:pic="http://schemas.openxmlformats.org/drawingml/2006/picture">
+                        <pic:nvPicPr>
+                          <pic:cNvPr id="1" name=""/>
+                          <pic:cNvPicPr/>
+                        </pic:nvPicPr>
+                        <pic:blipFill>
+                          <a:blip r:embed="rId47"/>
+                          <a:stretch>
+                            <a:fillRect/>
+                          </a:stretch>
+                        </pic:blipFill>
+                        <pic:spPr>
+                          <a:xfrm>
+                            <a:off x="0" y="0"/>
+                            <a:ext cx="6401693" cy="4096322"/>
+                          </a:xfrm>
+                          <a:prstGeom prst="rect">
+                            <a:avLst/>
+                          </a:prstGeom>
+                        </pic:spPr>
+                      </pic:pic>
+                    </a:graphicData>
+                  </a:graphic>
+                </wp:inline>
+              </w:drawing>
+            </w:r>
+          </w:p>
+          <w:p/>
+        </w:tc>
+      </w:tr>
+    </w:tbl>
+    <w:p/>
+    <w:p/>
+    <w:p/>
+    <w:p>
+      <w:pPr>
+        <w:rPr>
+          <w:rFonts w:ascii="Segoe UI" w:eastAsia="Times New Roman" w:hAnsi="Segoe UI" w:cs="Segoe UI"/>
+          <w:color w:val="14171C"/>
+          <w:sz w:val="21"/>
+          <w:szCs w:val="21"/>
+        </w:rPr>
+      </w:pPr>
+      <w:r>
+        <w:tab/>
+      </w:r>
+      <w:r>
+        <w:rPr>
+          <w:rFonts w:ascii="Segoe UI" w:eastAsia="Times New Roman" w:hAnsi="Segoe UI" w:cs="Segoe UI"/>
+          <w:color w:val="14171C"/>
+          <w:sz w:val="24"/>
+          <w:szCs w:val="24"/>
+        </w:rPr>
+        <w:br/>
+      </w:r>
+      <w:r>
+        <w:rPr>
+          <w:rFonts w:ascii="Segoe UI" w:eastAsia="Times New Roman" w:hAnsi="Segoe UI" w:cs="Segoe UI"/>
+          <w:color w:val="14171C"/>
+          <w:sz w:val="21"/>
+          <w:szCs w:val="21"/>
+        </w:rPr>
+        <w:t>93. Creating User and Item models</w:t>
+      </w:r>
+    </w:p>
+    <w:tbl>
+      <w:tblPr>
+        <w:tblStyle w:val="GridTable4-Accent1"/>
+        <w:tblW w:w="0" w:type="auto"/>
+        <w:tblLook w:val="0480" w:firstRow="0" w:lastRow="0" w:firstColumn="1" w:lastColumn="0" w:noHBand="0" w:noVBand="1"/>
+      </w:tblPr>
+      <w:tblGrid>
+        <w:gridCol w:w="14390"/>
+      </w:tblGrid>
+      <w:tr>
+        <w:trPr>
+          <w:cnfStyle w:val="000000100000" w:firstRow="0" w:lastRow="0" w:firstColumn="0" w:lastColumn="0" w:oddVBand="0" w:evenVBand="0" w:oddHBand="1" w:evenHBand="0" w:firstRowFirstColumn="0" w:firstRowLastColumn="0" w:lastRowFirstColumn="0" w:lastRowLastColumn="0"/>
+        </w:trPr>
+        <w:tc>
+          <w:tcPr>
+            <w:cnfStyle w:val="001000000000" w:firstRow="0" w:lastRow="0" w:firstColumn="1" w:lastColumn="0" w:oddVBand="0" w:evenVBand="0" w:oddHBand="0" w:evenHBand="0" w:firstRowFirstColumn="0" w:firstRowLastColumn="0" w:lastRowFirstColumn="0" w:lastRowLastColumn="0"/>
+            <w:tcW w:w="14390" w:type="dxa"/>
+          </w:tcPr>
+          <w:p>
+            <w:r>
+              <w:t>Class User is not a Resourcer, beacause the API cannot receive data into this class or send this class as a JSON representation. This Class is a hepler that we use to store some data about the User and also a helper that contains a couple of methods that allow is to easily retreive User object from a database.</w:t>
+            </w:r>
+          </w:p>
+          <w:p>
+            <w:r>
+              <w:t>Model is our internal representation of an entity.</w:t>
+            </w:r>
+          </w:p>
+          <w:p>
+            <w:pPr>
+              <w:rPr>
+                <w:b w:val="0"/>
+                <w:bCs w:val="0"/>
+              </w:rPr>
+            </w:pPr>
+            <w:r>
+              <w:t xml:space="preserve">Resources is our extenral representation of ana entity. So the client interacting with resources, and wehn our APO responds it responds with resources. It is what client sees. </w:t>
+            </w:r>
+          </w:p>
+          <w:p>
+            <w:pPr>
+              <w:rPr>
+                <w:b w:val="0"/>
+                <w:bCs w:val="0"/>
+              </w:rPr>
+            </w:pPr>
+          </w:p>
+          <w:p>
+            <w:pPr>
+              <w:rPr>
+                <w:b w:val="0"/>
+                <w:bCs w:val="0"/>
+              </w:rPr>
+            </w:pPr>
+            <w:r>
+              <w:t>So we need to move the class user to model package. Now we has class User inside models, and Class UserRegister inside resources.</w:t>
+            </w:r>
+          </w:p>
+          <w:p>
+            <w:pPr>
+              <w:rPr>
+                <w:b w:val="0"/>
+                <w:bCs w:val="0"/>
+              </w:rPr>
+            </w:pPr>
+            <w:r>
+              <w:drawing>
+                <wp:inline distT="0" distB="0" distL="0" distR="0" wp14:anchorId="762AAADF" wp14:editId="5DEA2186">
+                  <wp:extent cx="9144000" cy="4084955"/>
+                  <wp:effectExtent l="0" t="0" r="0" b="0"/>
+                  <wp:docPr id="44" name="Picture 44"/>
+                  <wp:cNvGraphicFramePr>
+                    <a:graphicFrameLocks xmlns:a="http://schemas.openxmlformats.org/drawingml/2006/main" noChangeAspect="1"/>
+                  </wp:cNvGraphicFramePr>
+                  <a:graphic xmlns:a="http://schemas.openxmlformats.org/drawingml/2006/main">
+                    <a:graphicData uri="http://schemas.openxmlformats.org/drawingml/2006/picture">
+                      <pic:pic xmlns:pic="http://schemas.openxmlformats.org/drawingml/2006/picture">
+                        <pic:nvPicPr>
+                          <pic:cNvPr id="1" name=""/>
+                          <pic:cNvPicPr/>
+                        </pic:nvPicPr>
+                        <pic:blipFill>
+                          <a:blip r:embed="rId48"/>
+                          <a:stretch>
+                            <a:fillRect/>
+                          </a:stretch>
+                        </pic:blipFill>
+                        <pic:spPr>
+                          <a:xfrm>
+                            <a:off x="0" y="0"/>
+                            <a:ext cx="9144000" cy="4084955"/>
+                          </a:xfrm>
+                          <a:prstGeom prst="rect">
+                            <a:avLst/>
+                          </a:prstGeom>
+                        </pic:spPr>
+                      </pic:pic>
+                    </a:graphicData>
+                  </a:graphic>
+                </wp:inline>
+              </w:drawing>
+            </w:r>
+          </w:p>
+          <w:p/>
+        </w:tc>
+      </w:tr>
+      <w:tr>
+        <w:tc>
+          <w:tcPr>
+            <w:cnfStyle w:val="001000000000" w:firstRow="0" w:lastRow="0" w:firstColumn="1" w:lastColumn="0" w:oddVBand="0" w:evenVBand="0" w:oddHBand="0" w:evenHBand="0" w:firstRowFirstColumn="0" w:firstRowLastColumn="0" w:lastRowFirstColumn="0" w:lastRowLastColumn="0"/>
+            <w:tcW w:w="14390" w:type="dxa"/>
+          </w:tcPr>
+          <w:p>
+            <w:pPr>
+              <w:rPr>
+                <w:b w:val="0"/>
+                <w:bCs w:val="0"/>
+              </w:rPr>
+            </w:pPr>
+            <w:r>
+              <w:t>Update Class User name to UserModel and Update all instance that use User to UserModel</w:t>
+            </w:r>
+          </w:p>
+          <w:p/>
+          <w:p>
+            <w:pPr>
+              <w:rPr>
+                <w:b w:val="0"/>
+                <w:bCs w:val="0"/>
+              </w:rPr>
+            </w:pPr>
+            <w:r>
+              <w:rPr>
+                <w:b w:val="0"/>
+                <w:bCs w:val="0"/>
+              </w:rPr>
+              <w:lastRenderedPageBreak/>
+              <w:drawing>
+                <wp:inline distT="0" distB="0" distL="0" distR="0" wp14:anchorId="5B8D391B" wp14:editId="53D4B83E">
+                  <wp:extent cx="9144000" cy="3677920"/>
+                  <wp:effectExtent l="0" t="0" r="0" b="0"/>
+                  <wp:docPr id="46" name="Picture 46"/>
+                  <wp:cNvGraphicFramePr>
+                    <a:graphicFrameLocks xmlns:a="http://schemas.openxmlformats.org/drawingml/2006/main" noChangeAspect="1"/>
+                  </wp:cNvGraphicFramePr>
+                  <a:graphic xmlns:a="http://schemas.openxmlformats.org/drawingml/2006/main">
+                    <a:graphicData uri="http://schemas.openxmlformats.org/drawingml/2006/picture">
+                      <pic:pic xmlns:pic="http://schemas.openxmlformats.org/drawingml/2006/picture">
+                        <pic:nvPicPr>
+                          <pic:cNvPr id="1" name=""/>
+                          <pic:cNvPicPr/>
+                        </pic:nvPicPr>
+                        <pic:blipFill>
+                          <a:blip r:embed="rId49"/>
+                          <a:stretch>
+                            <a:fillRect/>
+                          </a:stretch>
+                        </pic:blipFill>
+                        <pic:spPr>
+                          <a:xfrm>
+                            <a:off x="0" y="0"/>
+                            <a:ext cx="9144000" cy="3677920"/>
+                          </a:xfrm>
+                          <a:prstGeom prst="rect">
+                            <a:avLst/>
+                          </a:prstGeom>
+                        </pic:spPr>
+                      </pic:pic>
+                    </a:graphicData>
+                  </a:graphic>
+                </wp:inline>
+              </w:drawing>
+            </w:r>
+          </w:p>
+          <w:p/>
+        </w:tc>
+      </w:tr>
+      <w:tr>
+        <w:trPr>
+          <w:cnfStyle w:val="000000100000" w:firstRow="0" w:lastRow="0" w:firstColumn="0" w:lastColumn="0" w:oddVBand="0" w:evenVBand="0" w:oddHBand="1" w:evenHBand="0" w:firstRowFirstColumn="0" w:firstRowLastColumn="0" w:lastRowFirstColumn="0" w:lastRowLastColumn="0"/>
+        </w:trPr>
+        <w:tc>
+          <w:tcPr>
+            <w:cnfStyle w:val="001000000000" w:firstRow="0" w:lastRow="0" w:firstColumn="1" w:lastColumn="0" w:oddVBand="0" w:evenVBand="0" w:oddHBand="0" w:evenHBand="0" w:firstRowFirstColumn="0" w:firstRowLastColumn="0" w:lastRowFirstColumn="0" w:lastRowLastColumn="0"/>
+            <w:tcW w:w="14390" w:type="dxa"/>
+          </w:tcPr>
+          <w:p>
+            <w:pPr>
+              <w:rPr>
+                <w:b w:val="0"/>
+                <w:bCs w:val="0"/>
+              </w:rPr>
+            </w:pPr>
+            <w:r>
+              <w:lastRenderedPageBreak/>
+              <w:t>Also update security.py and package name from resources to models, and all instance of class User to UserModels</w:t>
+            </w:r>
+          </w:p>
+          <w:p>
+            <w:pPr>
+              <w:rPr>
+                <w:b w:val="0"/>
+                <w:bCs w:val="0"/>
+              </w:rPr>
+            </w:pPr>
+          </w:p>
+          <w:p>
+            <w:r>
+              <w:drawing>
+                <wp:inline distT="0" distB="0" distL="0" distR="0" wp14:anchorId="56B770D0" wp14:editId="566FD04D">
+                  <wp:extent cx="6068272" cy="3477110"/>
+                  <wp:effectExtent l="0" t="0" r="8890" b="9525"/>
+                  <wp:docPr id="47" name="Picture 47"/>
+                  <wp:cNvGraphicFramePr>
+                    <a:graphicFrameLocks xmlns:a="http://schemas.openxmlformats.org/drawingml/2006/main" noChangeAspect="1"/>
+                  </wp:cNvGraphicFramePr>
+                  <a:graphic xmlns:a="http://schemas.openxmlformats.org/drawingml/2006/main">
+                    <a:graphicData uri="http://schemas.openxmlformats.org/drawingml/2006/picture">
+                      <pic:pic xmlns:pic="http://schemas.openxmlformats.org/drawingml/2006/picture">
+                        <pic:nvPicPr>
+                          <pic:cNvPr id="1" name=""/>
+                          <pic:cNvPicPr/>
+                        </pic:nvPicPr>
+                        <pic:blipFill>
+                          <a:blip r:embed="rId50"/>
+                          <a:stretch>
+                            <a:fillRect/>
+                          </a:stretch>
+                        </pic:blipFill>
+                        <pic:spPr>
+                          <a:xfrm>
+                            <a:off x="0" y="0"/>
+                            <a:ext cx="6068272" cy="3477110"/>
+                          </a:xfrm>
+                          <a:prstGeom prst="rect">
+                            <a:avLst/>
+                          </a:prstGeom>
+                        </pic:spPr>
+                      </pic:pic>
+                    </a:graphicData>
+                  </a:graphic>
+                </wp:inline>
+              </w:drawing>
+            </w:r>
+          </w:p>
+        </w:tc>
+      </w:tr>
+      <w:tr>
+        <w:tc>
+          <w:tcPr>
+            <w:cnfStyle w:val="001000000000" w:firstRow="0" w:lastRow="0" w:firstColumn="1" w:lastColumn="0" w:oddVBand="0" w:evenVBand="0" w:oddHBand="0" w:evenHBand="0" w:firstRowFirstColumn="0" w:firstRowLastColumn="0" w:lastRowFirstColumn="0" w:lastRowLastColumn="0"/>
+            <w:tcW w:w="14390" w:type="dxa"/>
+          </w:tcPr>
+          <w:p>
+            <w:pPr>
+              <w:rPr>
+                <w:b w:val="0"/>
+                <w:bCs w:val="0"/>
+              </w:rPr>
+            </w:pPr>
+            <w:r>
+              <w:t>Also update security.py and package name from resources to models, and all instance of class User to UserModels</w:t>
+            </w:r>
+          </w:p>
+          <w:p>
+            <w:pPr>
+              <w:rPr>
+                <w:b w:val="0"/>
+                <w:bCs w:val="0"/>
+              </w:rPr>
+            </w:pPr>
+          </w:p>
+          <w:p>
+            <w:r>
+              <w:drawing>
+                <wp:inline distT="0" distB="0" distL="0" distR="0" wp14:anchorId="1A3848EE" wp14:editId="7C528B2E">
+                  <wp:extent cx="6068272" cy="3477110"/>
+                  <wp:effectExtent l="0" t="0" r="8890" b="9525"/>
+                  <wp:docPr id="48" name="Picture 48"/>
+                  <wp:cNvGraphicFramePr>
+                    <a:graphicFrameLocks xmlns:a="http://schemas.openxmlformats.org/drawingml/2006/main" noChangeAspect="1"/>
+                  </wp:cNvGraphicFramePr>
+                  <a:graphic xmlns:a="http://schemas.openxmlformats.org/drawingml/2006/main">
+                    <a:graphicData uri="http://schemas.openxmlformats.org/drawingml/2006/picture">
+                      <pic:pic xmlns:pic="http://schemas.openxmlformats.org/drawingml/2006/picture">
+                        <pic:nvPicPr>
+                          <pic:cNvPr id="1" name=""/>
+                          <pic:cNvPicPr/>
+                        </pic:nvPicPr>
+                        <pic:blipFill>
+                          <a:blip r:embed="rId50"/>
+                          <a:stretch>
+                            <a:fillRect/>
+                          </a:stretch>
+                        </pic:blipFill>
+                        <pic:spPr>
+                          <a:xfrm>
+                            <a:off x="0" y="0"/>
+                            <a:ext cx="6068272" cy="3477110"/>
+                          </a:xfrm>
+                          <a:prstGeom prst="rect">
+                            <a:avLst/>
+                          </a:prstGeom>
+                        </pic:spPr>
+                      </pic:pic>
+                    </a:graphicData>
+                  </a:graphic>
+                </wp:inline>
+              </w:drawing>
+            </w:r>
+          </w:p>
+        </w:tc>
+      </w:tr>
+      <w:tr>
+        <w:trPr>
+          <w:cnfStyle w:val="000000100000" w:firstRow="0" w:lastRow="0" w:firstColumn="0" w:lastColumn="0" w:oddVBand="0" w:evenVBand="0" w:oddHBand="1" w:evenHBand="0" w:firstRowFirstColumn="0" w:firstRowLastColumn="0" w:lastRowFirstColumn="0" w:lastRowLastColumn="0"/>
+        </w:trPr>
+        <w:tc>
+          <w:tcPr>
+            <w:cnfStyle w:val="001000000000" w:firstRow="0" w:lastRow="0" w:firstColumn="1" w:lastColumn="0" w:oddVBand="0" w:evenVBand="0" w:oddHBand="0" w:evenHBand="0" w:firstRowFirstColumn="0" w:firstRowLastColumn="0" w:lastRowFirstColumn="0" w:lastRowLastColumn="0"/>
+            <w:tcW w:w="14390" w:type="dxa"/>
+          </w:tcPr>
+          <w:p>
+            <w:r>
+              <w:t xml:space="preserve">Resource is user to map endpoints </w:t>
+            </w:r>
+          </w:p>
+          <w:p/>
+          <w:p>
+            <w:r>
+              <w:t xml:space="preserve">But @classmethod and find_by_name </w:t>
+            </w:r>
+            <w:r>
+              <w:t xml:space="preserve">, </w:t>
+            </w:r>
+            <w:r>
+              <w:t>insert</w:t>
+            </w:r>
+            <w:r>
+              <w:t xml:space="preserve"> and update are</w:t>
+            </w:r>
+            <w:r>
+              <w:t xml:space="preserve"> not and endpoint, so the client does not interact with these methods directly. They are not called by an API directly, they are only user from withi</w:t>
+            </w:r>
+            <w:r>
+              <w:t>n</w:t>
+            </w:r>
+            <w:r>
+              <w:t xml:space="preserve"> our code, so therefore it doesn't make sense to pollute the resource with these methods because it doesn't help at all. So we need to move them from resource to </w:t>
+            </w:r>
+            <w:r>
+              <w:t>models</w:t>
+            </w:r>
+            <w:r>
+              <w:t>.</w:t>
+            </w:r>
+          </w:p>
+          <w:p/>
+          <w:p>
+            <w:pPr>
+              <w:rPr>
+                <w:b w:val="0"/>
+                <w:bCs w:val="0"/>
+              </w:rPr>
+            </w:pPr>
+            <w:r>
+              <w:t>So the resource is only containing methods that API interact with.</w:t>
+            </w:r>
+          </w:p>
+          <w:p>
+            <w:r>
+              <w:rPr>
+                <w:b w:val="0"/>
+                <w:bCs w:val="0"/>
+              </w:rPr>
+              <w:lastRenderedPageBreak/>
+              <w:t xml:space="preserve">Item model &gt;  create </w:t>
+            </w:r>
+            <w:r>
+              <w:rPr>
+                <w:b w:val="0"/>
+                <w:bCs w:val="0"/>
+              </w:rPr>
+              <w:t>Create a JSON method and all this is going to do is it's going to return a JSON representation of the model, basically a dictionary.</w:t>
+            </w:r>
+          </w:p>
+          <w:p>
+            <w:r>
+              <w:rPr>
+                <w:b w:val="0"/>
+                <w:bCs w:val="0"/>
+              </w:rPr>
+              <w:t xml:space="preserve">Item Resources &gt; Import Item Model and update the all instance self the entirety with ItemMOdel </w:t>
+            </w:r>
+          </w:p>
+          <w:p>
+            <w:pPr>
+              <w:rPr>
+                <w:b w:val="0"/>
+                <w:bCs w:val="0"/>
+              </w:rPr>
+            </w:pPr>
+            <w:r>
+              <w:rPr>
+                <w:b w:val="0"/>
+                <w:bCs w:val="0"/>
+              </w:rPr>
+              <w:drawing>
+                <wp:inline distT="0" distB="0" distL="0" distR="0" wp14:anchorId="442B979A" wp14:editId="5763D6CB">
+                  <wp:extent cx="9144000" cy="6701155"/>
+                  <wp:effectExtent l="0" t="0" r="0" b="4445"/>
+                  <wp:docPr id="49" name="Picture 49"/>
+                  <wp:cNvGraphicFramePr>
+                    <a:graphicFrameLocks xmlns:a="http://schemas.openxmlformats.org/drawingml/2006/main" noChangeAspect="1"/>
+                  </wp:cNvGraphicFramePr>
+                  <a:graphic xmlns:a="http://schemas.openxmlformats.org/drawingml/2006/main">
+                    <a:graphicData uri="http://schemas.openxmlformats.org/drawingml/2006/picture">
+                      <pic:pic xmlns:pic="http://schemas.openxmlformats.org/drawingml/2006/picture">
+                        <pic:nvPicPr>
+                          <pic:cNvPr id="1" name=""/>
+                          <pic:cNvPicPr/>
+                        </pic:nvPicPr>
+                        <pic:blipFill>
+                          <a:blip r:embed="rId51"/>
+                          <a:stretch>
+                            <a:fillRect/>
+                          </a:stretch>
+                        </pic:blipFill>
+                        <pic:spPr>
+                          <a:xfrm>
+                            <a:off x="0" y="0"/>
+                            <a:ext cx="9144000" cy="6701155"/>
+                          </a:xfrm>
+                          <a:prstGeom prst="rect">
+                            <a:avLst/>
+                          </a:prstGeom>
+                        </pic:spPr>
+                      </pic:pic>
+                    </a:graphicData>
+                  </a:graphic>
+                </wp:inline>
+              </w:drawing>
+            </w:r>
+          </w:p>
+          <w:p>
+            <w:pPr>
+              <w:rPr>
+                <w:b w:val="0"/>
+                <w:bCs w:val="0"/>
+              </w:rPr>
+            </w:pPr>
+          </w:p>
+          <w:p>
+            <w:r>
+              <w:t xml:space="preserve">  </w:t>
+            </w:r>
+          </w:p>
+        </w:tc>
+      </w:tr>
+      <w:tr>
+        <w:tc>
+          <w:tcPr>
+            <w:cnfStyle w:val="001000000000" w:firstRow="0" w:lastRow="0" w:firstColumn="1" w:lastColumn="0" w:oddVBand="0" w:evenVBand="0" w:oddHBand="0" w:evenHBand="0" w:firstRowFirstColumn="0" w:firstRowLastColumn="0" w:lastRowFirstColumn="0" w:lastRowLastColumn="0"/>
+            <w:tcW w:w="14390" w:type="dxa"/>
+          </w:tcPr>
+          <w:p>
+            <w:r>
+              <w:lastRenderedPageBreak/>
+              <w:t>Continuar apartir do min 12</w:t>
+            </w:r>
+          </w:p>
+        </w:tc>
+      </w:tr>
+      <w:tr>
+        <w:trPr>
+          <w:cnfStyle w:val="000000100000" w:firstRow="0" w:lastRow="0" w:firstColumn="0" w:lastColumn="0" w:oddVBand="0" w:evenVBand="0" w:oddHBand="1" w:evenHBand="0" w:firstRowFirstColumn="0" w:firstRowLastColumn="0" w:lastRowFirstColumn="0" w:lastRowLastColumn="0"/>
+        </w:trPr>
+        <w:tc>
+          <w:tcPr>
+            <w:cnfStyle w:val="001000000000" w:firstRow="0" w:lastRow="0" w:firstColumn="1" w:lastColumn="0" w:oddVBand="0" w:evenVBand="0" w:oddHBand="0" w:evenHBand="0" w:firstRowFirstColumn="0" w:firstRowLastColumn="0" w:lastRowFirstColumn="0" w:lastRowLastColumn="0"/>
+            <w:tcW w:w="14390" w:type="dxa"/>
+          </w:tcPr>
+          <w:p/>
+        </w:tc>
+      </w:tr>
+      <w:tr>
+        <w:tc>
+          <w:tcPr>
+            <w:cnfStyle w:val="001000000000" w:firstRow="0" w:lastRow="0" w:firstColumn="1" w:lastColumn="0" w:oddVBand="0" w:evenVBand="0" w:oddHBand="0" w:evenHBand="0" w:firstRowFirstColumn="0" w:firstRowLastColumn="0" w:lastRowFirstColumn="0" w:lastRowLastColumn="0"/>
+            <w:tcW w:w="14390" w:type="dxa"/>
+          </w:tcPr>
+          <w:p/>
+        </w:tc>
+      </w:tr>
+      <w:tr>
+        <w:trPr>
+          <w:cnfStyle w:val="000000100000" w:firstRow="0" w:lastRow="0" w:firstColumn="0" w:lastColumn="0" w:oddVBand="0" w:evenVBand="0" w:oddHBand="1" w:evenHBand="0" w:firstRowFirstColumn="0" w:firstRowLastColumn="0" w:lastRowFirstColumn="0" w:lastRowLastColumn="0"/>
+        </w:trPr>
+        <w:tc>
+          <w:tcPr>
+            <w:cnfStyle w:val="001000000000" w:firstRow="0" w:lastRow="0" w:firstColumn="1" w:lastColumn="0" w:oddVBand="0" w:evenVBand="0" w:oddHBand="0" w:evenHBand="0" w:firstRowFirstColumn="0" w:firstRowLastColumn="0" w:lastRowFirstColumn="0" w:lastRowLastColumn="0"/>
+            <w:tcW w:w="14390" w:type="dxa"/>
+          </w:tcPr>
+          <w:p/>
+        </w:tc>
+      </w:tr>
+      <w:tr>
+        <w:tc>
+          <w:tcPr>
+            <w:cnfStyle w:val="001000000000" w:firstRow="0" w:lastRow="0" w:firstColumn="1" w:lastColumn="0" w:oddVBand="0" w:evenVBand="0" w:oddHBand="0" w:evenHBand="0" w:firstRowFirstColumn="0" w:firstRowLastColumn="0" w:lastRowFirstColumn="0" w:lastRowLastColumn="0"/>
+            <w:tcW w:w="14390" w:type="dxa"/>
+          </w:tcPr>
+          <w:p/>
+        </w:tc>
+      </w:tr>
+    </w:tbl>
+    <w:p>
+      <w:pPr>
+        <w:tabs>
+          <w:tab w:val="left" w:pos="8595"/>
+        </w:tabs>
+      </w:pPr>
+    </w:p>
     <w:sectPr>
       <w:pgSz w:w="15840" w:h="24480" w:code="3"/>
       <w:pgMar w:top="720" w:right="720" w:bottom="720" w:left="720" w:header="720" w:footer="720" w:gutter="0"/>
@@ -4502,7 +5257,28 @@
   <w:style w:type="paragraph" w:default="1" w:styleId="Normal">
     <w:name w:val="Normal"/>
     <w:qFormat/>
-    <w:rsid w:val="002B51CB"/>
+    <w:rsid w:val="00F1230E"/>
+  </w:style>
+  <w:style w:type="paragraph" w:styleId="Heading1">
+    <w:name w:val="heading 1"/>
+    <w:basedOn w:val="Normal"/>
+    <w:next w:val="Normal"/>
+    <w:link w:val="Heading1Char"/>
+    <w:uiPriority w:val="9"/>
+    <w:qFormat/>
+    <w:rsid w:val="005E1533"/>
+    <w:pPr>
+      <w:keepNext/>
+      <w:keepLines/>
+      <w:spacing w:before="240" w:after="0"/>
+      <w:outlineLvl w:val="0"/>
+    </w:pPr>
+    <w:rPr>
+      <w:rFonts w:asciiTheme="majorHAnsi" w:eastAsiaTheme="majorEastAsia" w:hAnsiTheme="majorHAnsi" w:cstheme="majorBidi"/>
+      <w:color w:val="2F5496" w:themeColor="accent1" w:themeShade="BF"/>
+      <w:sz w:val="32"/>
+      <w:szCs w:val="32"/>
+    </w:rPr>
   </w:style>
   <w:style w:type="character" w:default="1" w:styleId="DefaultParagraphFont">
     <w:name w:val="Default Paragraph Font"/>
@@ -4647,9 +5423,10 @@
     <w:name w:val="Grid Table 4 Accent 1"/>
     <w:basedOn w:val="TableNormal"/>
     <w:uiPriority w:val="49"/>
-    <w:rsid w:val="006E62CF"/>
+    <w:rsid w:val="005E1533"/>
     <w:pPr>
-      <w:spacing w:after="0" w:line="240" w:lineRule="auto"/>
+      <w:spacing w:before="100" w:beforeAutospacing="1" w:after="100" w:afterAutospacing="1" w:line="240" w:lineRule="auto"/>
+      <w:ind w:left="720" w:right="720"/>
     </w:pPr>
     <w:tblPr>
       <w:tblStyleRowBandSize w:val="1"/>
@@ -4930,6 +5707,19 @@
         <w:shd w:val="clear" w:color="auto" w:fill="BDD6EE" w:themeFill="accent5" w:themeFillTint="66"/>
       </w:tcPr>
     </w:tblStylePr>
+  </w:style>
+  <w:style w:type="character" w:customStyle="1" w:styleId="Heading1Char">
+    <w:name w:val="Heading 1 Char"/>
+    <w:basedOn w:val="DefaultParagraphFont"/>
+    <w:link w:val="Heading1"/>
+    <w:uiPriority w:val="9"/>
+    <w:rsid w:val="005E1533"/>
+    <w:rPr>
+      <w:rFonts w:asciiTheme="majorHAnsi" w:eastAsiaTheme="majorEastAsia" w:hAnsiTheme="majorHAnsi" w:cstheme="majorBidi"/>
+      <w:color w:val="2F5496" w:themeColor="accent1" w:themeShade="BF"/>
+      <w:sz w:val="32"/>
+      <w:szCs w:val="32"/>
+    </w:rPr>
   </w:style>
 </w:styles>
 </file>

</xml_diff>